<commit_message>
authorize APIs, done ActorAPI, refactor code
</commit_message>
<xml_diff>
--- a/Bao Cao .NET/Bao Cao .NET.docx
+++ b/Bao Cao .NET/Bao Cao .NET.docx
@@ -539,6 +539,13 @@
     </w:p>
     <w:sdt>
       <w:sdtPr>
+        <w:rPr>
+          <w:rFonts w:ascii="Times New Roman" w:eastAsia="Arial" w:hAnsi="Times New Roman" w:cs="Times New Roman"/>
+          <w:color w:val="auto"/>
+          <w:sz w:val="26"/>
+          <w:szCs w:val="26"/>
+          <w:lang w:val="vi-VN"/>
+        </w:rPr>
         <w:id w:val="-1866742592"/>
         <w:docPartObj>
           <w:docPartGallery w:val="Table of Contents"/>
@@ -547,14 +554,9 @@
       </w:sdtPr>
       <w:sdtEndPr>
         <w:rPr>
-          <w:rFonts w:ascii="Times New Roman" w:eastAsia="Arial" w:hAnsi="Times New Roman" w:cs="Times New Roman"/>
           <w:b/>
           <w:bCs/>
           <w:noProof/>
-          <w:color w:val="auto"/>
-          <w:sz w:val="26"/>
-          <w:szCs w:val="26"/>
-          <w:lang w:val="vi-VN"/>
         </w:rPr>
       </w:sdtEndPr>
       <w:sdtContent>
@@ -589,7 +591,128 @@
           <w:r>
             <w:fldChar w:fldCharType="separate"/>
           </w:r>
-          <w:hyperlink w:anchor="_Toc44578713" w:history="1">
+          <w:bookmarkStart w:id="0" w:name="_GoBack"/>
+          <w:bookmarkEnd w:id="0"/>
+          <w:r>
+            <w:rPr>
+              <w:rStyle w:val="Hyperlink"/>
+              <w:noProof/>
+            </w:rPr>
+            <w:fldChar w:fldCharType="begin"/>
+          </w:r>
+          <w:r>
+            <w:rPr>
+              <w:rStyle w:val="Hyperlink"/>
+              <w:noProof/>
+            </w:rPr>
+            <w:instrText xml:space="preserve"> </w:instrText>
+          </w:r>
+          <w:r>
+            <w:rPr>
+              <w:noProof/>
+            </w:rPr>
+            <w:instrText>HYPERLINK \l "_Toc45083032"</w:instrText>
+          </w:r>
+          <w:r>
+            <w:rPr>
+              <w:rStyle w:val="Hyperlink"/>
+              <w:noProof/>
+            </w:rPr>
+            <w:instrText xml:space="preserve"> </w:instrText>
+          </w:r>
+          <w:r>
+            <w:rPr>
+              <w:rStyle w:val="Hyperlink"/>
+              <w:noProof/>
+            </w:rPr>
+          </w:r>
+          <w:r>
+            <w:rPr>
+              <w:rStyle w:val="Hyperlink"/>
+              <w:noProof/>
+            </w:rPr>
+            <w:fldChar w:fldCharType="separate"/>
+          </w:r>
+          <w:r>
+            <w:rPr>
+              <w:rStyle w:val="Hyperlink"/>
+              <w:b/>
+              <w:noProof/>
+              <w:lang w:val="en-US"/>
+            </w:rPr>
+            <w:t>CHƯƠNG I: GIỚI THIỆU ĐỀ TÀI</w:t>
+          </w:r>
+          <w:r>
+            <w:rPr>
+              <w:noProof/>
+              <w:webHidden/>
+            </w:rPr>
+            <w:tab/>
+          </w:r>
+          <w:r>
+            <w:rPr>
+              <w:noProof/>
+              <w:webHidden/>
+            </w:rPr>
+            <w:fldChar w:fldCharType="begin"/>
+          </w:r>
+          <w:r>
+            <w:rPr>
+              <w:noProof/>
+              <w:webHidden/>
+            </w:rPr>
+            <w:instrText xml:space="preserve"> PAGEREF _Toc45083032 \h </w:instrText>
+          </w:r>
+          <w:r>
+            <w:rPr>
+              <w:noProof/>
+              <w:webHidden/>
+            </w:rPr>
+          </w:r>
+          <w:r>
+            <w:rPr>
+              <w:noProof/>
+              <w:webHidden/>
+            </w:rPr>
+            <w:fldChar w:fldCharType="separate"/>
+          </w:r>
+          <w:r>
+            <w:rPr>
+              <w:noProof/>
+              <w:webHidden/>
+            </w:rPr>
+            <w:t>5</w:t>
+          </w:r>
+          <w:r>
+            <w:rPr>
+              <w:noProof/>
+              <w:webHidden/>
+            </w:rPr>
+            <w:fldChar w:fldCharType="end"/>
+          </w:r>
+          <w:r>
+            <w:rPr>
+              <w:rStyle w:val="Hyperlink"/>
+              <w:noProof/>
+            </w:rPr>
+            <w:fldChar w:fldCharType="end"/>
+          </w:r>
+        </w:p>
+        <w:p>
+          <w:pPr>
+            <w:pStyle w:val="TOC2"/>
+            <w:tabs>
+              <w:tab w:val="right" w:leader="dot" w:pos="9350"/>
+            </w:tabs>
+            <w:rPr>
+              <w:rFonts w:asciiTheme="minorHAnsi" w:eastAsiaTheme="minorEastAsia" w:hAnsiTheme="minorHAnsi" w:cstheme="minorBidi"/>
+              <w:noProof/>
+              <w:sz w:val="22"/>
+              <w:szCs w:val="22"/>
+              <w:lang w:val="en-US"/>
+            </w:rPr>
+          </w:pPr>
+          <w:hyperlink w:anchor="_Toc45083033" w:history="1">
             <w:r>
               <w:rPr>
                 <w:rStyle w:val="Hyperlink"/>
@@ -597,7 +720,7 @@
                 <w:noProof/>
                 <w:lang w:val="en-US"/>
               </w:rPr>
-              <w:t>CHƯƠNG I: GIỚI THIỆU ĐỀ TÀI</w:t>
+              <w:t>1.Tổng quan đề tài</w:t>
             </w:r>
             <w:r>
               <w:rPr>
@@ -618,7 +741,7 @@
                 <w:noProof/>
                 <w:webHidden/>
               </w:rPr>
-              <w:instrText xml:space="preserve"> PAGEREF _Toc44578713 \h </w:instrText>
+              <w:instrText xml:space="preserve"> PAGEREF _Toc45083033 \h </w:instrText>
             </w:r>
             <w:r>
               <w:rPr>
@@ -639,6 +762,80 @@
                 <w:webHidden/>
               </w:rPr>
               <w:t>5</w:t>
+            </w:r>
+            <w:r>
+              <w:rPr>
+                <w:noProof/>
+                <w:webHidden/>
+              </w:rPr>
+              <w:fldChar w:fldCharType="end"/>
+            </w:r>
+          </w:hyperlink>
+        </w:p>
+        <w:p>
+          <w:pPr>
+            <w:pStyle w:val="TOC2"/>
+            <w:tabs>
+              <w:tab w:val="right" w:leader="dot" w:pos="9350"/>
+            </w:tabs>
+            <w:rPr>
+              <w:rFonts w:asciiTheme="minorHAnsi" w:eastAsiaTheme="minorEastAsia" w:hAnsiTheme="minorHAnsi" w:cstheme="minorBidi"/>
+              <w:noProof/>
+              <w:sz w:val="22"/>
+              <w:szCs w:val="22"/>
+              <w:lang w:val="en-US"/>
+            </w:rPr>
+          </w:pPr>
+          <w:hyperlink w:anchor="_Toc45083034" w:history="1">
+            <w:r>
+              <w:rPr>
+                <w:rStyle w:val="Hyperlink"/>
+                <w:b/>
+                <w:noProof/>
+                <w:lang w:val="en-US"/>
+              </w:rPr>
+              <w:t>2. Quy trình thực hiện</w:t>
+            </w:r>
+            <w:r>
+              <w:rPr>
+                <w:noProof/>
+                <w:webHidden/>
+              </w:rPr>
+              <w:tab/>
+            </w:r>
+            <w:r>
+              <w:rPr>
+                <w:noProof/>
+                <w:webHidden/>
+              </w:rPr>
+              <w:fldChar w:fldCharType="begin"/>
+            </w:r>
+            <w:r>
+              <w:rPr>
+                <w:noProof/>
+                <w:webHidden/>
+              </w:rPr>
+              <w:instrText xml:space="preserve"> PAGEREF _Toc45083034 \h </w:instrText>
+            </w:r>
+            <w:r>
+              <w:rPr>
+                <w:noProof/>
+                <w:webHidden/>
+              </w:rPr>
+            </w:r>
+            <w:r>
+              <w:rPr>
+                <w:noProof/>
+                <w:webHidden/>
+              </w:rPr>
+              <w:fldChar w:fldCharType="separate"/>
+            </w:r>
+            <w:r>
+              <w:rPr>
+                <w:noProof/>
+                <w:webHidden/>
+              </w:rPr>
+              <w:t>6</w:t>
             </w:r>
             <w:r>
               <w:rPr>
@@ -663,7 +860,7 @@
               <w:lang w:val="en-US"/>
             </w:rPr>
           </w:pPr>
-          <w:hyperlink w:anchor="_Toc44578714" w:history="1">
+          <w:hyperlink w:anchor="_Toc45083035" w:history="1">
             <w:r>
               <w:rPr>
                 <w:rStyle w:val="Hyperlink"/>
@@ -671,7 +868,7 @@
                 <w:noProof/>
                 <w:lang w:val="en-US"/>
               </w:rPr>
-              <w:t>1.Tổng quan đề tài</w:t>
+              <w:t>CHƯƠNG II: XÁC ĐỊNH YÊU CẦU</w:t>
             </w:r>
             <w:r>
               <w:rPr>
@@ -692,7 +889,7 @@
                 <w:noProof/>
                 <w:webHidden/>
               </w:rPr>
-              <w:instrText xml:space="preserve"> PAGEREF _Toc44578714 \h </w:instrText>
+              <w:instrText xml:space="preserve"> PAGEREF _Toc45083035 \h </w:instrText>
             </w:r>
             <w:r>
               <w:rPr>
@@ -712,7 +909,155 @@
                 <w:noProof/>
                 <w:webHidden/>
               </w:rPr>
-              <w:t>5</w:t>
+              <w:t>7</w:t>
+            </w:r>
+            <w:r>
+              <w:rPr>
+                <w:noProof/>
+                <w:webHidden/>
+              </w:rPr>
+              <w:fldChar w:fldCharType="end"/>
+            </w:r>
+          </w:hyperlink>
+        </w:p>
+        <w:p>
+          <w:pPr>
+            <w:pStyle w:val="TOC2"/>
+            <w:tabs>
+              <w:tab w:val="right" w:leader="dot" w:pos="9350"/>
+            </w:tabs>
+            <w:rPr>
+              <w:rFonts w:asciiTheme="minorHAnsi" w:eastAsiaTheme="minorEastAsia" w:hAnsiTheme="minorHAnsi" w:cstheme="minorBidi"/>
+              <w:noProof/>
+              <w:sz w:val="22"/>
+              <w:szCs w:val="22"/>
+              <w:lang w:val="en-US"/>
+            </w:rPr>
+          </w:pPr>
+          <w:hyperlink w:anchor="_Toc45083036" w:history="1">
+            <w:r>
+              <w:rPr>
+                <w:rStyle w:val="Hyperlink"/>
+                <w:b/>
+                <w:noProof/>
+                <w:lang w:val="en-US"/>
+              </w:rPr>
+              <w:t>1.Hiện trạng tổ chức</w:t>
+            </w:r>
+            <w:r>
+              <w:rPr>
+                <w:noProof/>
+                <w:webHidden/>
+              </w:rPr>
+              <w:tab/>
+            </w:r>
+            <w:r>
+              <w:rPr>
+                <w:noProof/>
+                <w:webHidden/>
+              </w:rPr>
+              <w:fldChar w:fldCharType="begin"/>
+            </w:r>
+            <w:r>
+              <w:rPr>
+                <w:noProof/>
+                <w:webHidden/>
+              </w:rPr>
+              <w:instrText xml:space="preserve"> PAGEREF _Toc45083036 \h </w:instrText>
+            </w:r>
+            <w:r>
+              <w:rPr>
+                <w:noProof/>
+                <w:webHidden/>
+              </w:rPr>
+            </w:r>
+            <w:r>
+              <w:rPr>
+                <w:noProof/>
+                <w:webHidden/>
+              </w:rPr>
+              <w:fldChar w:fldCharType="separate"/>
+            </w:r>
+            <w:r>
+              <w:rPr>
+                <w:noProof/>
+                <w:webHidden/>
+              </w:rPr>
+              <w:t>7</w:t>
+            </w:r>
+            <w:r>
+              <w:rPr>
+                <w:noProof/>
+                <w:webHidden/>
+              </w:rPr>
+              <w:fldChar w:fldCharType="end"/>
+            </w:r>
+          </w:hyperlink>
+        </w:p>
+        <w:p>
+          <w:pPr>
+            <w:pStyle w:val="TOC2"/>
+            <w:tabs>
+              <w:tab w:val="right" w:leader="dot" w:pos="9350"/>
+            </w:tabs>
+            <w:rPr>
+              <w:rFonts w:asciiTheme="minorHAnsi" w:eastAsiaTheme="minorEastAsia" w:hAnsiTheme="minorHAnsi" w:cstheme="minorBidi"/>
+              <w:noProof/>
+              <w:sz w:val="22"/>
+              <w:szCs w:val="22"/>
+              <w:lang w:val="en-US"/>
+            </w:rPr>
+          </w:pPr>
+          <w:hyperlink w:anchor="_Toc45083037" w:history="1">
+            <w:r>
+              <w:rPr>
+                <w:rStyle w:val="Hyperlink"/>
+                <w:b/>
+                <w:noProof/>
+                <w:lang w:val="en-US"/>
+              </w:rPr>
+              <w:t>2.Phỏng vấn</w:t>
+            </w:r>
+            <w:r>
+              <w:rPr>
+                <w:noProof/>
+                <w:webHidden/>
+              </w:rPr>
+              <w:tab/>
+            </w:r>
+            <w:r>
+              <w:rPr>
+                <w:noProof/>
+                <w:webHidden/>
+              </w:rPr>
+              <w:fldChar w:fldCharType="begin"/>
+            </w:r>
+            <w:r>
+              <w:rPr>
+                <w:noProof/>
+                <w:webHidden/>
+              </w:rPr>
+              <w:instrText xml:space="preserve"> PAGEREF _Toc45083037 \h </w:instrText>
+            </w:r>
+            <w:r>
+              <w:rPr>
+                <w:noProof/>
+                <w:webHidden/>
+              </w:rPr>
+            </w:r>
+            <w:r>
+              <w:rPr>
+                <w:noProof/>
+                <w:webHidden/>
+              </w:rPr>
+              <w:fldChar w:fldCharType="separate"/>
+            </w:r>
+            <w:r>
+              <w:rPr>
+                <w:noProof/>
+                <w:webHidden/>
+              </w:rPr>
+              <w:t>8</w:t>
             </w:r>
             <w:r>
               <w:rPr>
@@ -737,7 +1082,7 @@
               <w:lang w:val="en-US"/>
             </w:rPr>
           </w:pPr>
-          <w:hyperlink w:anchor="_Toc44578715" w:history="1">
+          <w:hyperlink w:anchor="_Toc45083038" w:history="1">
             <w:r>
               <w:rPr>
                 <w:rStyle w:val="Hyperlink"/>
@@ -745,7 +1090,7 @@
                 <w:noProof/>
                 <w:lang w:val="en-US"/>
               </w:rPr>
-              <w:t>2. Quy trình thực hiện</w:t>
+              <w:t>CHƯƠNG III: PHÂN TÍCH YÊU CẦU</w:t>
             </w:r>
             <w:r>
               <w:rPr>
@@ -766,7 +1111,7 @@
                 <w:noProof/>
                 <w:webHidden/>
               </w:rPr>
-              <w:instrText xml:space="preserve"> PAGEREF _Toc44578715 \h </w:instrText>
+              <w:instrText xml:space="preserve"> PAGEREF _Toc45083038 \h </w:instrText>
             </w:r>
             <w:r>
               <w:rPr>
@@ -786,7 +1131,303 @@
                 <w:noProof/>
                 <w:webHidden/>
               </w:rPr>
-              <w:t>6</w:t>
+              <w:t>11</w:t>
+            </w:r>
+            <w:r>
+              <w:rPr>
+                <w:noProof/>
+                <w:webHidden/>
+              </w:rPr>
+              <w:fldChar w:fldCharType="end"/>
+            </w:r>
+          </w:hyperlink>
+        </w:p>
+        <w:p>
+          <w:pPr>
+            <w:pStyle w:val="TOC2"/>
+            <w:tabs>
+              <w:tab w:val="right" w:leader="dot" w:pos="9350"/>
+            </w:tabs>
+            <w:rPr>
+              <w:rFonts w:asciiTheme="minorHAnsi" w:eastAsiaTheme="minorEastAsia" w:hAnsiTheme="minorHAnsi" w:cstheme="minorBidi"/>
+              <w:noProof/>
+              <w:sz w:val="22"/>
+              <w:szCs w:val="22"/>
+              <w:lang w:val="en-US"/>
+            </w:rPr>
+          </w:pPr>
+          <w:hyperlink w:anchor="_Toc45083039" w:history="1">
+            <w:r>
+              <w:rPr>
+                <w:rStyle w:val="Hyperlink"/>
+                <w:b/>
+                <w:noProof/>
+                <w:lang w:val="en-US"/>
+              </w:rPr>
+              <w:t>1.Yêu cầu chức năng</w:t>
+            </w:r>
+            <w:r>
+              <w:rPr>
+                <w:noProof/>
+                <w:webHidden/>
+              </w:rPr>
+              <w:tab/>
+            </w:r>
+            <w:r>
+              <w:rPr>
+                <w:noProof/>
+                <w:webHidden/>
+              </w:rPr>
+              <w:fldChar w:fldCharType="begin"/>
+            </w:r>
+            <w:r>
+              <w:rPr>
+                <w:noProof/>
+                <w:webHidden/>
+              </w:rPr>
+              <w:instrText xml:space="preserve"> PAGEREF _Toc45083039 \h </w:instrText>
+            </w:r>
+            <w:r>
+              <w:rPr>
+                <w:noProof/>
+                <w:webHidden/>
+              </w:rPr>
+            </w:r>
+            <w:r>
+              <w:rPr>
+                <w:noProof/>
+                <w:webHidden/>
+              </w:rPr>
+              <w:fldChar w:fldCharType="separate"/>
+            </w:r>
+            <w:r>
+              <w:rPr>
+                <w:noProof/>
+                <w:webHidden/>
+              </w:rPr>
+              <w:t>11</w:t>
+            </w:r>
+            <w:r>
+              <w:rPr>
+                <w:noProof/>
+                <w:webHidden/>
+              </w:rPr>
+              <w:fldChar w:fldCharType="end"/>
+            </w:r>
+          </w:hyperlink>
+        </w:p>
+        <w:p>
+          <w:pPr>
+            <w:pStyle w:val="TOC2"/>
+            <w:tabs>
+              <w:tab w:val="right" w:leader="dot" w:pos="9350"/>
+            </w:tabs>
+            <w:rPr>
+              <w:rFonts w:asciiTheme="minorHAnsi" w:eastAsiaTheme="minorEastAsia" w:hAnsiTheme="minorHAnsi" w:cstheme="minorBidi"/>
+              <w:noProof/>
+              <w:sz w:val="22"/>
+              <w:szCs w:val="22"/>
+              <w:lang w:val="en-US"/>
+            </w:rPr>
+          </w:pPr>
+          <w:hyperlink w:anchor="_Toc45083040" w:history="1">
+            <w:r>
+              <w:rPr>
+                <w:rStyle w:val="Hyperlink"/>
+                <w:b/>
+                <w:noProof/>
+                <w:lang w:val="en-US"/>
+              </w:rPr>
+              <w:t>2.Yêu cầu phi chức năng</w:t>
+            </w:r>
+            <w:r>
+              <w:rPr>
+                <w:noProof/>
+                <w:webHidden/>
+              </w:rPr>
+              <w:tab/>
+            </w:r>
+            <w:r>
+              <w:rPr>
+                <w:noProof/>
+                <w:webHidden/>
+              </w:rPr>
+              <w:fldChar w:fldCharType="begin"/>
+            </w:r>
+            <w:r>
+              <w:rPr>
+                <w:noProof/>
+                <w:webHidden/>
+              </w:rPr>
+              <w:instrText xml:space="preserve"> PAGEREF _Toc45083040 \h </w:instrText>
+            </w:r>
+            <w:r>
+              <w:rPr>
+                <w:noProof/>
+                <w:webHidden/>
+              </w:rPr>
+            </w:r>
+            <w:r>
+              <w:rPr>
+                <w:noProof/>
+                <w:webHidden/>
+              </w:rPr>
+              <w:fldChar w:fldCharType="separate"/>
+            </w:r>
+            <w:r>
+              <w:rPr>
+                <w:noProof/>
+                <w:webHidden/>
+              </w:rPr>
+              <w:t>11</w:t>
+            </w:r>
+            <w:r>
+              <w:rPr>
+                <w:noProof/>
+                <w:webHidden/>
+              </w:rPr>
+              <w:fldChar w:fldCharType="end"/>
+            </w:r>
+          </w:hyperlink>
+        </w:p>
+        <w:p>
+          <w:pPr>
+            <w:pStyle w:val="TOC2"/>
+            <w:tabs>
+              <w:tab w:val="right" w:leader="dot" w:pos="9350"/>
+            </w:tabs>
+            <w:rPr>
+              <w:rFonts w:asciiTheme="minorHAnsi" w:eastAsiaTheme="minorEastAsia" w:hAnsiTheme="minorHAnsi" w:cstheme="minorBidi"/>
+              <w:noProof/>
+              <w:sz w:val="22"/>
+              <w:szCs w:val="22"/>
+              <w:lang w:val="en-US"/>
+            </w:rPr>
+          </w:pPr>
+          <w:hyperlink w:anchor="_Toc45083041" w:history="1">
+            <w:r>
+              <w:rPr>
+                <w:rStyle w:val="Hyperlink"/>
+                <w:b/>
+                <w:noProof/>
+                <w:lang w:val="en-US"/>
+              </w:rPr>
+              <w:t>3.Xác định yêu cầu</w:t>
+            </w:r>
+            <w:r>
+              <w:rPr>
+                <w:noProof/>
+                <w:webHidden/>
+              </w:rPr>
+              <w:tab/>
+            </w:r>
+            <w:r>
+              <w:rPr>
+                <w:noProof/>
+                <w:webHidden/>
+              </w:rPr>
+              <w:fldChar w:fldCharType="begin"/>
+            </w:r>
+            <w:r>
+              <w:rPr>
+                <w:noProof/>
+                <w:webHidden/>
+              </w:rPr>
+              <w:instrText xml:space="preserve"> PAGEREF _Toc45083041 \h </w:instrText>
+            </w:r>
+            <w:r>
+              <w:rPr>
+                <w:noProof/>
+                <w:webHidden/>
+              </w:rPr>
+            </w:r>
+            <w:r>
+              <w:rPr>
+                <w:noProof/>
+                <w:webHidden/>
+              </w:rPr>
+              <w:fldChar w:fldCharType="separate"/>
+            </w:r>
+            <w:r>
+              <w:rPr>
+                <w:noProof/>
+                <w:webHidden/>
+              </w:rPr>
+              <w:t>11</w:t>
+            </w:r>
+            <w:r>
+              <w:rPr>
+                <w:noProof/>
+                <w:webHidden/>
+              </w:rPr>
+              <w:fldChar w:fldCharType="end"/>
+            </w:r>
+          </w:hyperlink>
+        </w:p>
+        <w:p>
+          <w:pPr>
+            <w:pStyle w:val="TOC2"/>
+            <w:tabs>
+              <w:tab w:val="right" w:leader="dot" w:pos="9350"/>
+            </w:tabs>
+            <w:rPr>
+              <w:rFonts w:asciiTheme="minorHAnsi" w:eastAsiaTheme="minorEastAsia" w:hAnsiTheme="minorHAnsi" w:cstheme="minorBidi"/>
+              <w:noProof/>
+              <w:sz w:val="22"/>
+              <w:szCs w:val="22"/>
+              <w:lang w:val="en-US"/>
+            </w:rPr>
+          </w:pPr>
+          <w:hyperlink w:anchor="_Toc45083042" w:history="1">
+            <w:r>
+              <w:rPr>
+                <w:rStyle w:val="Hyperlink"/>
+                <w:b/>
+                <w:noProof/>
+                <w:lang w:val="en-US"/>
+              </w:rPr>
+              <w:t>4.Lập phương án</w:t>
+            </w:r>
+            <w:r>
+              <w:rPr>
+                <w:noProof/>
+                <w:webHidden/>
+              </w:rPr>
+              <w:tab/>
+            </w:r>
+            <w:r>
+              <w:rPr>
+                <w:noProof/>
+                <w:webHidden/>
+              </w:rPr>
+              <w:fldChar w:fldCharType="begin"/>
+            </w:r>
+            <w:r>
+              <w:rPr>
+                <w:noProof/>
+                <w:webHidden/>
+              </w:rPr>
+              <w:instrText xml:space="preserve"> PAGEREF _Toc45083042 \h </w:instrText>
+            </w:r>
+            <w:r>
+              <w:rPr>
+                <w:noProof/>
+                <w:webHidden/>
+              </w:rPr>
+            </w:r>
+            <w:r>
+              <w:rPr>
+                <w:noProof/>
+                <w:webHidden/>
+              </w:rPr>
+              <w:fldChar w:fldCharType="separate"/>
+            </w:r>
+            <w:r>
+              <w:rPr>
+                <w:noProof/>
+                <w:webHidden/>
+              </w:rPr>
+              <w:t>12</w:t>
             </w:r>
             <w:r>
               <w:rPr>
@@ -811,7 +1452,7 @@
               <w:lang w:val="en-US"/>
             </w:rPr>
           </w:pPr>
-          <w:hyperlink w:anchor="_Toc44578716" w:history="1">
+          <w:hyperlink w:anchor="_Toc45083043" w:history="1">
             <w:r>
               <w:rPr>
                 <w:rStyle w:val="Hyperlink"/>
@@ -819,7 +1460,7 @@
                 <w:noProof/>
                 <w:lang w:val="en-US"/>
               </w:rPr>
-              <w:t>CHƯƠNG II: XÁC ĐỊNH YÊU CẦU</w:t>
+              <w:t>CHƯƠNG IV: PHÂN TÍCH THIẾT KẾ</w:t>
             </w:r>
             <w:r>
               <w:rPr>
@@ -840,7 +1481,7 @@
                 <w:noProof/>
                 <w:webHidden/>
               </w:rPr>
-              <w:instrText xml:space="preserve"> PAGEREF _Toc44578716 \h </w:instrText>
+              <w:instrText xml:space="preserve"> PAGEREF _Toc45083043 \h </w:instrText>
             </w:r>
             <w:r>
               <w:rPr>
@@ -860,7 +1501,7 @@
                 <w:noProof/>
                 <w:webHidden/>
               </w:rPr>
-              <w:t>7</w:t>
+              <w:t>14</w:t>
             </w:r>
             <w:r>
               <w:rPr>
@@ -885,7 +1526,7 @@
               <w:lang w:val="en-US"/>
             </w:rPr>
           </w:pPr>
-          <w:hyperlink w:anchor="_Toc44578717" w:history="1">
+          <w:hyperlink w:anchor="_Toc45083044" w:history="1">
             <w:r>
               <w:rPr>
                 <w:rStyle w:val="Hyperlink"/>
@@ -893,7 +1534,7 @@
                 <w:noProof/>
                 <w:lang w:val="en-US"/>
               </w:rPr>
-              <w:t>1.Hiện trạng tổ chức</w:t>
+              <w:t>1.Sơ đồ Use case</w:t>
             </w:r>
             <w:r>
               <w:rPr>
@@ -914,7 +1555,7 @@
                 <w:noProof/>
                 <w:webHidden/>
               </w:rPr>
-              <w:instrText xml:space="preserve"> PAGEREF _Toc44578717 \h </w:instrText>
+              <w:instrText xml:space="preserve"> PAGEREF _Toc45083044 \h </w:instrText>
             </w:r>
             <w:r>
               <w:rPr>
@@ -934,7 +1575,229 @@
                 <w:noProof/>
                 <w:webHidden/>
               </w:rPr>
-              <w:t>7</w:t>
+              <w:t>14</w:t>
+            </w:r>
+            <w:r>
+              <w:rPr>
+                <w:noProof/>
+                <w:webHidden/>
+              </w:rPr>
+              <w:fldChar w:fldCharType="end"/>
+            </w:r>
+          </w:hyperlink>
+        </w:p>
+        <w:p>
+          <w:pPr>
+            <w:pStyle w:val="TOC3"/>
+            <w:tabs>
+              <w:tab w:val="right" w:leader="dot" w:pos="9350"/>
+            </w:tabs>
+            <w:rPr>
+              <w:rFonts w:asciiTheme="minorHAnsi" w:eastAsiaTheme="minorEastAsia" w:hAnsiTheme="minorHAnsi" w:cstheme="minorBidi"/>
+              <w:noProof/>
+              <w:sz w:val="22"/>
+              <w:szCs w:val="22"/>
+              <w:lang w:val="en-US"/>
+            </w:rPr>
+          </w:pPr>
+          <w:hyperlink w:anchor="_Toc45083045" w:history="1">
+            <w:r>
+              <w:rPr>
+                <w:rStyle w:val="Hyperlink"/>
+                <w:b/>
+                <w:noProof/>
+                <w:lang w:val="en-US"/>
+              </w:rPr>
+              <w:t>1.1.Danh sách các Actor</w:t>
+            </w:r>
+            <w:r>
+              <w:rPr>
+                <w:noProof/>
+                <w:webHidden/>
+              </w:rPr>
+              <w:tab/>
+            </w:r>
+            <w:r>
+              <w:rPr>
+                <w:noProof/>
+                <w:webHidden/>
+              </w:rPr>
+              <w:fldChar w:fldCharType="begin"/>
+            </w:r>
+            <w:r>
+              <w:rPr>
+                <w:noProof/>
+                <w:webHidden/>
+              </w:rPr>
+              <w:instrText xml:space="preserve"> PAGEREF _Toc45083045 \h </w:instrText>
+            </w:r>
+            <w:r>
+              <w:rPr>
+                <w:noProof/>
+                <w:webHidden/>
+              </w:rPr>
+            </w:r>
+            <w:r>
+              <w:rPr>
+                <w:noProof/>
+                <w:webHidden/>
+              </w:rPr>
+              <w:fldChar w:fldCharType="separate"/>
+            </w:r>
+            <w:r>
+              <w:rPr>
+                <w:noProof/>
+                <w:webHidden/>
+              </w:rPr>
+              <w:t>15</w:t>
+            </w:r>
+            <w:r>
+              <w:rPr>
+                <w:noProof/>
+                <w:webHidden/>
+              </w:rPr>
+              <w:fldChar w:fldCharType="end"/>
+            </w:r>
+          </w:hyperlink>
+        </w:p>
+        <w:p>
+          <w:pPr>
+            <w:pStyle w:val="TOC3"/>
+            <w:tabs>
+              <w:tab w:val="right" w:leader="dot" w:pos="9350"/>
+            </w:tabs>
+            <w:rPr>
+              <w:rFonts w:asciiTheme="minorHAnsi" w:eastAsiaTheme="minorEastAsia" w:hAnsiTheme="minorHAnsi" w:cstheme="minorBidi"/>
+              <w:noProof/>
+              <w:sz w:val="22"/>
+              <w:szCs w:val="22"/>
+              <w:lang w:val="en-US"/>
+            </w:rPr>
+          </w:pPr>
+          <w:hyperlink w:anchor="_Toc45083046" w:history="1">
+            <w:r>
+              <w:rPr>
+                <w:rStyle w:val="Hyperlink"/>
+                <w:b/>
+                <w:noProof/>
+                <w:lang w:val="en-US"/>
+              </w:rPr>
+              <w:t>1.2.Danh sách Use case</w:t>
+            </w:r>
+            <w:r>
+              <w:rPr>
+                <w:noProof/>
+                <w:webHidden/>
+              </w:rPr>
+              <w:tab/>
+            </w:r>
+            <w:r>
+              <w:rPr>
+                <w:noProof/>
+                <w:webHidden/>
+              </w:rPr>
+              <w:fldChar w:fldCharType="begin"/>
+            </w:r>
+            <w:r>
+              <w:rPr>
+                <w:noProof/>
+                <w:webHidden/>
+              </w:rPr>
+              <w:instrText xml:space="preserve"> PAGEREF _Toc45083046 \h </w:instrText>
+            </w:r>
+            <w:r>
+              <w:rPr>
+                <w:noProof/>
+                <w:webHidden/>
+              </w:rPr>
+            </w:r>
+            <w:r>
+              <w:rPr>
+                <w:noProof/>
+                <w:webHidden/>
+              </w:rPr>
+              <w:fldChar w:fldCharType="separate"/>
+            </w:r>
+            <w:r>
+              <w:rPr>
+                <w:noProof/>
+                <w:webHidden/>
+              </w:rPr>
+              <w:t>15</w:t>
+            </w:r>
+            <w:r>
+              <w:rPr>
+                <w:noProof/>
+                <w:webHidden/>
+              </w:rPr>
+              <w:fldChar w:fldCharType="end"/>
+            </w:r>
+          </w:hyperlink>
+        </w:p>
+        <w:p>
+          <w:pPr>
+            <w:pStyle w:val="TOC3"/>
+            <w:tabs>
+              <w:tab w:val="right" w:leader="dot" w:pos="9350"/>
+            </w:tabs>
+            <w:rPr>
+              <w:rFonts w:asciiTheme="minorHAnsi" w:eastAsiaTheme="minorEastAsia" w:hAnsiTheme="minorHAnsi" w:cstheme="minorBidi"/>
+              <w:noProof/>
+              <w:sz w:val="22"/>
+              <w:szCs w:val="22"/>
+              <w:lang w:val="en-US"/>
+            </w:rPr>
+          </w:pPr>
+          <w:hyperlink w:anchor="_Toc45083047" w:history="1">
+            <w:r>
+              <w:rPr>
+                <w:rStyle w:val="Hyperlink"/>
+                <w:b/>
+                <w:noProof/>
+                <w:lang w:val="en-US"/>
+              </w:rPr>
+              <w:t>1.3.Đặc tả Use case</w:t>
+            </w:r>
+            <w:r>
+              <w:rPr>
+                <w:noProof/>
+                <w:webHidden/>
+              </w:rPr>
+              <w:tab/>
+            </w:r>
+            <w:r>
+              <w:rPr>
+                <w:noProof/>
+                <w:webHidden/>
+              </w:rPr>
+              <w:fldChar w:fldCharType="begin"/>
+            </w:r>
+            <w:r>
+              <w:rPr>
+                <w:noProof/>
+                <w:webHidden/>
+              </w:rPr>
+              <w:instrText xml:space="preserve"> PAGEREF _Toc45083047 \h </w:instrText>
+            </w:r>
+            <w:r>
+              <w:rPr>
+                <w:noProof/>
+                <w:webHidden/>
+              </w:rPr>
+            </w:r>
+            <w:r>
+              <w:rPr>
+                <w:noProof/>
+                <w:webHidden/>
+              </w:rPr>
+              <w:fldChar w:fldCharType="separate"/>
+            </w:r>
+            <w:r>
+              <w:rPr>
+                <w:noProof/>
+                <w:webHidden/>
+              </w:rPr>
+              <w:t>18</w:t>
             </w:r>
             <w:r>
               <w:rPr>
@@ -959,7 +1822,7 @@
               <w:lang w:val="en-US"/>
             </w:rPr>
           </w:pPr>
-          <w:hyperlink w:anchor="_Toc44578718" w:history="1">
+          <w:hyperlink w:anchor="_Toc45083048" w:history="1">
             <w:r>
               <w:rPr>
                 <w:rStyle w:val="Hyperlink"/>
@@ -967,7 +1830,7 @@
                 <w:noProof/>
                 <w:lang w:val="en-US"/>
               </w:rPr>
-              <w:t>2.Phỏng vấn</w:t>
+              <w:t>2.Sơ đồ ERD</w:t>
             </w:r>
             <w:r>
               <w:rPr>
@@ -988,7 +1851,7 @@
                 <w:noProof/>
                 <w:webHidden/>
               </w:rPr>
-              <w:instrText xml:space="preserve"> PAGEREF _Toc44578718 \h </w:instrText>
+              <w:instrText xml:space="preserve"> PAGEREF _Toc45083048 \h </w:instrText>
             </w:r>
             <w:r>
               <w:rPr>
@@ -1008,7 +1871,229 @@
                 <w:noProof/>
                 <w:webHidden/>
               </w:rPr>
-              <w:t>8</w:t>
+              <w:t>44</w:t>
+            </w:r>
+            <w:r>
+              <w:rPr>
+                <w:noProof/>
+                <w:webHidden/>
+              </w:rPr>
+              <w:fldChar w:fldCharType="end"/>
+            </w:r>
+          </w:hyperlink>
+        </w:p>
+        <w:p>
+          <w:pPr>
+            <w:pStyle w:val="TOC2"/>
+            <w:tabs>
+              <w:tab w:val="right" w:leader="dot" w:pos="9350"/>
+            </w:tabs>
+            <w:rPr>
+              <w:rFonts w:asciiTheme="minorHAnsi" w:eastAsiaTheme="minorEastAsia" w:hAnsiTheme="minorHAnsi" w:cstheme="minorBidi"/>
+              <w:noProof/>
+              <w:sz w:val="22"/>
+              <w:szCs w:val="22"/>
+              <w:lang w:val="en-US"/>
+            </w:rPr>
+          </w:pPr>
+          <w:hyperlink w:anchor="_Toc45083049" w:history="1">
+            <w:r>
+              <w:rPr>
+                <w:rStyle w:val="Hyperlink"/>
+                <w:b/>
+                <w:noProof/>
+                <w:lang w:val="en-US"/>
+              </w:rPr>
+              <w:t>3.Sơ đồ lớp</w:t>
+            </w:r>
+            <w:r>
+              <w:rPr>
+                <w:noProof/>
+                <w:webHidden/>
+              </w:rPr>
+              <w:tab/>
+            </w:r>
+            <w:r>
+              <w:rPr>
+                <w:noProof/>
+                <w:webHidden/>
+              </w:rPr>
+              <w:fldChar w:fldCharType="begin"/>
+            </w:r>
+            <w:r>
+              <w:rPr>
+                <w:noProof/>
+                <w:webHidden/>
+              </w:rPr>
+              <w:instrText xml:space="preserve"> PAGEREF _Toc45083049 \h </w:instrText>
+            </w:r>
+            <w:r>
+              <w:rPr>
+                <w:noProof/>
+                <w:webHidden/>
+              </w:rPr>
+            </w:r>
+            <w:r>
+              <w:rPr>
+                <w:noProof/>
+                <w:webHidden/>
+              </w:rPr>
+              <w:fldChar w:fldCharType="separate"/>
+            </w:r>
+            <w:r>
+              <w:rPr>
+                <w:noProof/>
+                <w:webHidden/>
+              </w:rPr>
+              <w:t>45</w:t>
+            </w:r>
+            <w:r>
+              <w:rPr>
+                <w:noProof/>
+                <w:webHidden/>
+              </w:rPr>
+              <w:fldChar w:fldCharType="end"/>
+            </w:r>
+          </w:hyperlink>
+        </w:p>
+        <w:p>
+          <w:pPr>
+            <w:pStyle w:val="TOC3"/>
+            <w:tabs>
+              <w:tab w:val="right" w:leader="dot" w:pos="9350"/>
+            </w:tabs>
+            <w:rPr>
+              <w:rFonts w:asciiTheme="minorHAnsi" w:eastAsiaTheme="minorEastAsia" w:hAnsiTheme="minorHAnsi" w:cstheme="minorBidi"/>
+              <w:noProof/>
+              <w:sz w:val="22"/>
+              <w:szCs w:val="22"/>
+              <w:lang w:val="en-US"/>
+            </w:rPr>
+          </w:pPr>
+          <w:hyperlink w:anchor="_Toc45083050" w:history="1">
+            <w:r>
+              <w:rPr>
+                <w:rStyle w:val="Hyperlink"/>
+                <w:b/>
+                <w:noProof/>
+                <w:lang w:val="en-US"/>
+              </w:rPr>
+              <w:t>3.1.Danh sách các lớp đối tượng</w:t>
+            </w:r>
+            <w:r>
+              <w:rPr>
+                <w:noProof/>
+                <w:webHidden/>
+              </w:rPr>
+              <w:tab/>
+            </w:r>
+            <w:r>
+              <w:rPr>
+                <w:noProof/>
+                <w:webHidden/>
+              </w:rPr>
+              <w:fldChar w:fldCharType="begin"/>
+            </w:r>
+            <w:r>
+              <w:rPr>
+                <w:noProof/>
+                <w:webHidden/>
+              </w:rPr>
+              <w:instrText xml:space="preserve"> PAGEREF _Toc45083050 \h </w:instrText>
+            </w:r>
+            <w:r>
+              <w:rPr>
+                <w:noProof/>
+                <w:webHidden/>
+              </w:rPr>
+            </w:r>
+            <w:r>
+              <w:rPr>
+                <w:noProof/>
+                <w:webHidden/>
+              </w:rPr>
+              <w:fldChar w:fldCharType="separate"/>
+            </w:r>
+            <w:r>
+              <w:rPr>
+                <w:noProof/>
+                <w:webHidden/>
+              </w:rPr>
+              <w:t>45</w:t>
+            </w:r>
+            <w:r>
+              <w:rPr>
+                <w:noProof/>
+                <w:webHidden/>
+              </w:rPr>
+              <w:fldChar w:fldCharType="end"/>
+            </w:r>
+          </w:hyperlink>
+        </w:p>
+        <w:p>
+          <w:pPr>
+            <w:pStyle w:val="TOC3"/>
+            <w:tabs>
+              <w:tab w:val="right" w:leader="dot" w:pos="9350"/>
+            </w:tabs>
+            <w:rPr>
+              <w:rFonts w:asciiTheme="minorHAnsi" w:eastAsiaTheme="minorEastAsia" w:hAnsiTheme="minorHAnsi" w:cstheme="minorBidi"/>
+              <w:noProof/>
+              <w:sz w:val="22"/>
+              <w:szCs w:val="22"/>
+              <w:lang w:val="en-US"/>
+            </w:rPr>
+          </w:pPr>
+          <w:hyperlink w:anchor="_Toc45083051" w:history="1">
+            <w:r>
+              <w:rPr>
+                <w:rStyle w:val="Hyperlink"/>
+                <w:b/>
+                <w:noProof/>
+                <w:lang w:val="en-US"/>
+              </w:rPr>
+              <w:t>3.2.Mô tả chi tiết</w:t>
+            </w:r>
+            <w:r>
+              <w:rPr>
+                <w:noProof/>
+                <w:webHidden/>
+              </w:rPr>
+              <w:tab/>
+            </w:r>
+            <w:r>
+              <w:rPr>
+                <w:noProof/>
+                <w:webHidden/>
+              </w:rPr>
+              <w:fldChar w:fldCharType="begin"/>
+            </w:r>
+            <w:r>
+              <w:rPr>
+                <w:noProof/>
+                <w:webHidden/>
+              </w:rPr>
+              <w:instrText xml:space="preserve"> PAGEREF _Toc45083051 \h </w:instrText>
+            </w:r>
+            <w:r>
+              <w:rPr>
+                <w:noProof/>
+                <w:webHidden/>
+              </w:rPr>
+            </w:r>
+            <w:r>
+              <w:rPr>
+                <w:noProof/>
+                <w:webHidden/>
+              </w:rPr>
+              <w:fldChar w:fldCharType="separate"/>
+            </w:r>
+            <w:r>
+              <w:rPr>
+                <w:noProof/>
+                <w:webHidden/>
+              </w:rPr>
+              <w:t>46</w:t>
             </w:r>
             <w:r>
               <w:rPr>
@@ -1033,7 +2118,7 @@
               <w:lang w:val="en-US"/>
             </w:rPr>
           </w:pPr>
-          <w:hyperlink w:anchor="_Toc44578719" w:history="1">
+          <w:hyperlink w:anchor="_Toc45083052" w:history="1">
             <w:r>
               <w:rPr>
                 <w:rStyle w:val="Hyperlink"/>
@@ -1041,7 +2126,7 @@
                 <w:noProof/>
                 <w:lang w:val="en-US"/>
               </w:rPr>
-              <w:t>CHƯƠNG III: PHÂN TÍCH YÊU CẦU</w:t>
+              <w:t>CHƯƠNG V: XÂY DỰNG ỨNG DỤNG</w:t>
             </w:r>
             <w:r>
               <w:rPr>
@@ -1062,7 +2147,7 @@
                 <w:noProof/>
                 <w:webHidden/>
               </w:rPr>
-              <w:instrText xml:space="preserve"> PAGEREF _Toc44578719 \h </w:instrText>
+              <w:instrText xml:space="preserve"> PAGEREF _Toc45083052 \h </w:instrText>
             </w:r>
             <w:r>
               <w:rPr>
@@ -1082,7 +2167,7 @@
                 <w:noProof/>
                 <w:webHidden/>
               </w:rPr>
-              <w:t>11</w:t>
+              <w:t>51</w:t>
             </w:r>
             <w:r>
               <w:rPr>
@@ -1107,7 +2192,7 @@
               <w:lang w:val="en-US"/>
             </w:rPr>
           </w:pPr>
-          <w:hyperlink w:anchor="_Toc44578720" w:history="1">
+          <w:hyperlink w:anchor="_Toc45083053" w:history="1">
             <w:r>
               <w:rPr>
                 <w:rStyle w:val="Hyperlink"/>
@@ -1115,7 +2200,7 @@
                 <w:noProof/>
                 <w:lang w:val="en-US"/>
               </w:rPr>
-              <w:t>1.Yêu cầu chức năng</w:t>
+              <w:t>1.Thiết kế giao diện</w:t>
             </w:r>
             <w:r>
               <w:rPr>
@@ -1136,7 +2221,7 @@
                 <w:noProof/>
                 <w:webHidden/>
               </w:rPr>
-              <w:instrText xml:space="preserve"> PAGEREF _Toc44578720 \h </w:instrText>
+              <w:instrText xml:space="preserve"> PAGEREF _Toc45083053 \h </w:instrText>
             </w:r>
             <w:r>
               <w:rPr>
@@ -1156,7 +2241,7 @@
                 <w:noProof/>
                 <w:webHidden/>
               </w:rPr>
-              <w:t>11</w:t>
+              <w:t>51</w:t>
             </w:r>
             <w:r>
               <w:rPr>
@@ -1181,7 +2266,7 @@
               <w:lang w:val="en-US"/>
             </w:rPr>
           </w:pPr>
-          <w:hyperlink w:anchor="_Toc44578721" w:history="1">
+          <w:hyperlink w:anchor="_Toc45083054" w:history="1">
             <w:r>
               <w:rPr>
                 <w:rStyle w:val="Hyperlink"/>
@@ -1189,7 +2274,7 @@
                 <w:noProof/>
                 <w:lang w:val="en-US"/>
               </w:rPr>
-              <w:t>2.Yêu cầu phi chức năng</w:t>
+              <w:t>2.Thiết kế backend</w:t>
             </w:r>
             <w:r>
               <w:rPr>
@@ -1210,7 +2295,7 @@
                 <w:noProof/>
                 <w:webHidden/>
               </w:rPr>
-              <w:instrText xml:space="preserve"> PAGEREF _Toc44578721 \h </w:instrText>
+              <w:instrText xml:space="preserve"> PAGEREF _Toc45083054 \h </w:instrText>
             </w:r>
             <w:r>
               <w:rPr>
@@ -1230,7 +2315,81 @@
                 <w:noProof/>
                 <w:webHidden/>
               </w:rPr>
-              <w:t>11</w:t>
+              <w:t>51</w:t>
+            </w:r>
+            <w:r>
+              <w:rPr>
+                <w:noProof/>
+                <w:webHidden/>
+              </w:rPr>
+              <w:fldChar w:fldCharType="end"/>
+            </w:r>
+          </w:hyperlink>
+        </w:p>
+        <w:p>
+          <w:pPr>
+            <w:pStyle w:val="TOC1"/>
+            <w:tabs>
+              <w:tab w:val="right" w:leader="dot" w:pos="9350"/>
+            </w:tabs>
+            <w:rPr>
+              <w:rFonts w:asciiTheme="minorHAnsi" w:eastAsiaTheme="minorEastAsia" w:hAnsiTheme="minorHAnsi" w:cstheme="minorBidi"/>
+              <w:noProof/>
+              <w:sz w:val="22"/>
+              <w:szCs w:val="22"/>
+              <w:lang w:val="en-US"/>
+            </w:rPr>
+          </w:pPr>
+          <w:hyperlink w:anchor="_Toc45083055" w:history="1">
+            <w:r>
+              <w:rPr>
+                <w:rStyle w:val="Hyperlink"/>
+                <w:b/>
+                <w:noProof/>
+                <w:lang w:val="en-US"/>
+              </w:rPr>
+              <w:t>CHƯƠNG VI: CÀI ĐẶT VÀ KIỂM THỬ</w:t>
+            </w:r>
+            <w:r>
+              <w:rPr>
+                <w:noProof/>
+                <w:webHidden/>
+              </w:rPr>
+              <w:tab/>
+            </w:r>
+            <w:r>
+              <w:rPr>
+                <w:noProof/>
+                <w:webHidden/>
+              </w:rPr>
+              <w:fldChar w:fldCharType="begin"/>
+            </w:r>
+            <w:r>
+              <w:rPr>
+                <w:noProof/>
+                <w:webHidden/>
+              </w:rPr>
+              <w:instrText xml:space="preserve"> PAGEREF _Toc45083055 \h </w:instrText>
+            </w:r>
+            <w:r>
+              <w:rPr>
+                <w:noProof/>
+                <w:webHidden/>
+              </w:rPr>
+            </w:r>
+            <w:r>
+              <w:rPr>
+                <w:noProof/>
+                <w:webHidden/>
+              </w:rPr>
+              <w:fldChar w:fldCharType="separate"/>
+            </w:r>
+            <w:r>
+              <w:rPr>
+                <w:noProof/>
+                <w:webHidden/>
+              </w:rPr>
+              <w:t>53</w:t>
             </w:r>
             <w:r>
               <w:rPr>
@@ -1255,7 +2414,7 @@
               <w:lang w:val="en-US"/>
             </w:rPr>
           </w:pPr>
-          <w:hyperlink w:anchor="_Toc44578722" w:history="1">
+          <w:hyperlink w:anchor="_Toc45083056" w:history="1">
             <w:r>
               <w:rPr>
                 <w:rStyle w:val="Hyperlink"/>
@@ -1263,7 +2422,7 @@
                 <w:noProof/>
                 <w:lang w:val="en-US"/>
               </w:rPr>
-              <w:t>3.Xác định yêu cầu</w:t>
+              <w:t>1.Cài đặt Front-end</w:t>
             </w:r>
             <w:r>
               <w:rPr>
@@ -1284,7 +2443,7 @@
                 <w:noProof/>
                 <w:webHidden/>
               </w:rPr>
-              <w:instrText xml:space="preserve"> PAGEREF _Toc44578722 \h </w:instrText>
+              <w:instrText xml:space="preserve"> PAGEREF _Toc45083056 \h </w:instrText>
             </w:r>
             <w:r>
               <w:rPr>
@@ -1304,7 +2463,7 @@
                 <w:noProof/>
                 <w:webHidden/>
               </w:rPr>
-              <w:t>11</w:t>
+              <w:t>53</w:t>
             </w:r>
             <w:r>
               <w:rPr>
@@ -1329,7 +2488,7 @@
               <w:lang w:val="en-US"/>
             </w:rPr>
           </w:pPr>
-          <w:hyperlink w:anchor="_Toc44578723" w:history="1">
+          <w:hyperlink w:anchor="_Toc45083057" w:history="1">
             <w:r>
               <w:rPr>
                 <w:rStyle w:val="Hyperlink"/>
@@ -1337,7 +2496,7 @@
                 <w:noProof/>
                 <w:lang w:val="en-US"/>
               </w:rPr>
-              <w:t>4.Lập phương án</w:t>
+              <w:t>2.Cài đặt Back-end</w:t>
             </w:r>
             <w:r>
               <w:rPr>
@@ -1358,7 +2517,7 @@
                 <w:noProof/>
                 <w:webHidden/>
               </w:rPr>
-              <w:instrText xml:space="preserve"> PAGEREF _Toc44578723 \h </w:instrText>
+              <w:instrText xml:space="preserve"> PAGEREF _Toc45083057 \h </w:instrText>
             </w:r>
             <w:r>
               <w:rPr>
@@ -1378,7 +2537,7 @@
                 <w:noProof/>
                 <w:webHidden/>
               </w:rPr>
-              <w:t>12</w:t>
+              <w:t>53</w:t>
             </w:r>
             <w:r>
               <w:rPr>
@@ -1403,7 +2562,7 @@
               <w:lang w:val="en-US"/>
             </w:rPr>
           </w:pPr>
-          <w:hyperlink w:anchor="_Toc44578724" w:history="1">
+          <w:hyperlink w:anchor="_Toc45083058" w:history="1">
             <w:r>
               <w:rPr>
                 <w:rStyle w:val="Hyperlink"/>
@@ -1411,7 +2570,7 @@
                 <w:noProof/>
                 <w:lang w:val="en-US"/>
               </w:rPr>
-              <w:t>CHƯƠNG IV: PHÂN TÍCH THIẾT KẾ</w:t>
+              <w:t>CHƯƠNG VII: KẾT LUẬN VÀ HƯỚNG PHÁT TRIỂN</w:t>
             </w:r>
             <w:r>
               <w:rPr>
@@ -1432,7 +2591,7 @@
                 <w:noProof/>
                 <w:webHidden/>
               </w:rPr>
-              <w:instrText xml:space="preserve"> PAGEREF _Toc44578724 \h </w:instrText>
+              <w:instrText xml:space="preserve"> PAGEREF _Toc45083058 \h </w:instrText>
             </w:r>
             <w:r>
               <w:rPr>
@@ -1452,7 +2611,7 @@
                 <w:noProof/>
                 <w:webHidden/>
               </w:rPr>
-              <w:t>14</w:t>
+              <w:t>54</w:t>
             </w:r>
             <w:r>
               <w:rPr>
@@ -1477,7 +2636,7 @@
               <w:lang w:val="en-US"/>
             </w:rPr>
           </w:pPr>
-          <w:hyperlink w:anchor="_Toc44578725" w:history="1">
+          <w:hyperlink w:anchor="_Toc45083059" w:history="1">
             <w:r>
               <w:rPr>
                 <w:rStyle w:val="Hyperlink"/>
@@ -1485,7 +2644,7 @@
                 <w:noProof/>
                 <w:lang w:val="en-US"/>
               </w:rPr>
-              <w:t>1.Sơ đồ Use case</w:t>
+              <w:t>1.Kết luận</w:t>
             </w:r>
             <w:r>
               <w:rPr>
@@ -1506,7 +2665,7 @@
                 <w:noProof/>
                 <w:webHidden/>
               </w:rPr>
-              <w:instrText xml:space="preserve"> PAGEREF _Toc44578725 \h </w:instrText>
+              <w:instrText xml:space="preserve"> PAGEREF _Toc45083059 \h </w:instrText>
             </w:r>
             <w:r>
               <w:rPr>
@@ -1526,229 +2685,7 @@
                 <w:noProof/>
                 <w:webHidden/>
               </w:rPr>
-              <w:t>14</w:t>
-            </w:r>
-            <w:r>
-              <w:rPr>
-                <w:noProof/>
-                <w:webHidden/>
-              </w:rPr>
-              <w:fldChar w:fldCharType="end"/>
-            </w:r>
-          </w:hyperlink>
-        </w:p>
-        <w:p>
-          <w:pPr>
-            <w:pStyle w:val="TOC3"/>
-            <w:tabs>
-              <w:tab w:val="right" w:leader="dot" w:pos="9350"/>
-            </w:tabs>
-            <w:rPr>
-              <w:rFonts w:asciiTheme="minorHAnsi" w:eastAsiaTheme="minorEastAsia" w:hAnsiTheme="minorHAnsi" w:cstheme="minorBidi"/>
-              <w:noProof/>
-              <w:sz w:val="22"/>
-              <w:szCs w:val="22"/>
-              <w:lang w:val="en-US"/>
-            </w:rPr>
-          </w:pPr>
-          <w:hyperlink w:anchor="_Toc44578726" w:history="1">
-            <w:r>
-              <w:rPr>
-                <w:rStyle w:val="Hyperlink"/>
-                <w:b/>
-                <w:noProof/>
-                <w:lang w:val="en-US"/>
-              </w:rPr>
-              <w:t>1.1.Danh sách các Actor</w:t>
-            </w:r>
-            <w:r>
-              <w:rPr>
-                <w:noProof/>
-                <w:webHidden/>
-              </w:rPr>
-              <w:tab/>
-            </w:r>
-            <w:r>
-              <w:rPr>
-                <w:noProof/>
-                <w:webHidden/>
-              </w:rPr>
-              <w:fldChar w:fldCharType="begin"/>
-            </w:r>
-            <w:r>
-              <w:rPr>
-                <w:noProof/>
-                <w:webHidden/>
-              </w:rPr>
-              <w:instrText xml:space="preserve"> PAGEREF _Toc44578726 \h </w:instrText>
-            </w:r>
-            <w:r>
-              <w:rPr>
-                <w:noProof/>
-                <w:webHidden/>
-              </w:rPr>
-            </w:r>
-            <w:r>
-              <w:rPr>
-                <w:noProof/>
-                <w:webHidden/>
-              </w:rPr>
-              <w:fldChar w:fldCharType="separate"/>
-            </w:r>
-            <w:r>
-              <w:rPr>
-                <w:noProof/>
-                <w:webHidden/>
-              </w:rPr>
-              <w:t>15</w:t>
-            </w:r>
-            <w:r>
-              <w:rPr>
-                <w:noProof/>
-                <w:webHidden/>
-              </w:rPr>
-              <w:fldChar w:fldCharType="end"/>
-            </w:r>
-          </w:hyperlink>
-        </w:p>
-        <w:p>
-          <w:pPr>
-            <w:pStyle w:val="TOC3"/>
-            <w:tabs>
-              <w:tab w:val="right" w:leader="dot" w:pos="9350"/>
-            </w:tabs>
-            <w:rPr>
-              <w:rFonts w:asciiTheme="minorHAnsi" w:eastAsiaTheme="minorEastAsia" w:hAnsiTheme="minorHAnsi" w:cstheme="minorBidi"/>
-              <w:noProof/>
-              <w:sz w:val="22"/>
-              <w:szCs w:val="22"/>
-              <w:lang w:val="en-US"/>
-            </w:rPr>
-          </w:pPr>
-          <w:hyperlink w:anchor="_Toc44578727" w:history="1">
-            <w:r>
-              <w:rPr>
-                <w:rStyle w:val="Hyperlink"/>
-                <w:b/>
-                <w:noProof/>
-                <w:lang w:val="en-US"/>
-              </w:rPr>
-              <w:t>1.2.Danh sách Use case</w:t>
-            </w:r>
-            <w:r>
-              <w:rPr>
-                <w:noProof/>
-                <w:webHidden/>
-              </w:rPr>
-              <w:tab/>
-            </w:r>
-            <w:r>
-              <w:rPr>
-                <w:noProof/>
-                <w:webHidden/>
-              </w:rPr>
-              <w:fldChar w:fldCharType="begin"/>
-            </w:r>
-            <w:r>
-              <w:rPr>
-                <w:noProof/>
-                <w:webHidden/>
-              </w:rPr>
-              <w:instrText xml:space="preserve"> PAGEREF _Toc44578727 \h </w:instrText>
-            </w:r>
-            <w:r>
-              <w:rPr>
-                <w:noProof/>
-                <w:webHidden/>
-              </w:rPr>
-            </w:r>
-            <w:r>
-              <w:rPr>
-                <w:noProof/>
-                <w:webHidden/>
-              </w:rPr>
-              <w:fldChar w:fldCharType="separate"/>
-            </w:r>
-            <w:r>
-              <w:rPr>
-                <w:noProof/>
-                <w:webHidden/>
-              </w:rPr>
-              <w:t>15</w:t>
-            </w:r>
-            <w:r>
-              <w:rPr>
-                <w:noProof/>
-                <w:webHidden/>
-              </w:rPr>
-              <w:fldChar w:fldCharType="end"/>
-            </w:r>
-          </w:hyperlink>
-        </w:p>
-        <w:p>
-          <w:pPr>
-            <w:pStyle w:val="TOC3"/>
-            <w:tabs>
-              <w:tab w:val="right" w:leader="dot" w:pos="9350"/>
-            </w:tabs>
-            <w:rPr>
-              <w:rFonts w:asciiTheme="minorHAnsi" w:eastAsiaTheme="minorEastAsia" w:hAnsiTheme="minorHAnsi" w:cstheme="minorBidi"/>
-              <w:noProof/>
-              <w:sz w:val="22"/>
-              <w:szCs w:val="22"/>
-              <w:lang w:val="en-US"/>
-            </w:rPr>
-          </w:pPr>
-          <w:hyperlink w:anchor="_Toc44578728" w:history="1">
-            <w:r>
-              <w:rPr>
-                <w:rStyle w:val="Hyperlink"/>
-                <w:b/>
-                <w:noProof/>
-                <w:lang w:val="en-US"/>
-              </w:rPr>
-              <w:t>1.3.Đặc tả Use case</w:t>
-            </w:r>
-            <w:r>
-              <w:rPr>
-                <w:noProof/>
-                <w:webHidden/>
-              </w:rPr>
-              <w:tab/>
-            </w:r>
-            <w:r>
-              <w:rPr>
-                <w:noProof/>
-                <w:webHidden/>
-              </w:rPr>
-              <w:fldChar w:fldCharType="begin"/>
-            </w:r>
-            <w:r>
-              <w:rPr>
-                <w:noProof/>
-                <w:webHidden/>
-              </w:rPr>
-              <w:instrText xml:space="preserve"> PAGEREF _Toc44578728 \h </w:instrText>
-            </w:r>
-            <w:r>
-              <w:rPr>
-                <w:noProof/>
-                <w:webHidden/>
-              </w:rPr>
-            </w:r>
-            <w:r>
-              <w:rPr>
-                <w:noProof/>
-                <w:webHidden/>
-              </w:rPr>
-              <w:fldChar w:fldCharType="separate"/>
-            </w:r>
-            <w:r>
-              <w:rPr>
-                <w:noProof/>
-                <w:webHidden/>
-              </w:rPr>
-              <w:t>18</w:t>
+              <w:t>54</w:t>
             </w:r>
             <w:r>
               <w:rPr>
@@ -1773,7 +2710,7 @@
               <w:lang w:val="en-US"/>
             </w:rPr>
           </w:pPr>
-          <w:hyperlink w:anchor="_Toc44578729" w:history="1">
+          <w:hyperlink w:anchor="_Toc45083060" w:history="1">
             <w:r>
               <w:rPr>
                 <w:rStyle w:val="Hyperlink"/>
@@ -1781,7 +2718,7 @@
                 <w:noProof/>
                 <w:lang w:val="en-US"/>
               </w:rPr>
-              <w:t>2.Sơ đồ ERD</w:t>
+              <w:t>2.Hướng phát triển</w:t>
             </w:r>
             <w:r>
               <w:rPr>
@@ -1802,897 +2739,7 @@
                 <w:noProof/>
                 <w:webHidden/>
               </w:rPr>
-              <w:instrText xml:space="preserve"> PAGEREF _Toc44578729 \h </w:instrText>
-            </w:r>
-            <w:r>
-              <w:rPr>
-                <w:noProof/>
-                <w:webHidden/>
-              </w:rPr>
-            </w:r>
-            <w:r>
-              <w:rPr>
-                <w:noProof/>
-                <w:webHidden/>
-              </w:rPr>
-              <w:fldChar w:fldCharType="separate"/>
-            </w:r>
-            <w:r>
-              <w:rPr>
-                <w:noProof/>
-                <w:webHidden/>
-              </w:rPr>
-              <w:t>44</w:t>
-            </w:r>
-            <w:r>
-              <w:rPr>
-                <w:noProof/>
-                <w:webHidden/>
-              </w:rPr>
-              <w:fldChar w:fldCharType="end"/>
-            </w:r>
-          </w:hyperlink>
-        </w:p>
-        <w:p>
-          <w:pPr>
-            <w:pStyle w:val="TOC2"/>
-            <w:tabs>
-              <w:tab w:val="right" w:leader="dot" w:pos="9350"/>
-            </w:tabs>
-            <w:rPr>
-              <w:rFonts w:asciiTheme="minorHAnsi" w:eastAsiaTheme="minorEastAsia" w:hAnsiTheme="minorHAnsi" w:cstheme="minorBidi"/>
-              <w:noProof/>
-              <w:sz w:val="22"/>
-              <w:szCs w:val="22"/>
-              <w:lang w:val="en-US"/>
-            </w:rPr>
-          </w:pPr>
-          <w:hyperlink w:anchor="_Toc44578730" w:history="1">
-            <w:r>
-              <w:rPr>
-                <w:rStyle w:val="Hyperlink"/>
-                <w:b/>
-                <w:noProof/>
-                <w:lang w:val="en-US"/>
-              </w:rPr>
-              <w:t>3.Sơ đồ lớp</w:t>
-            </w:r>
-            <w:r>
-              <w:rPr>
-                <w:noProof/>
-                <w:webHidden/>
-              </w:rPr>
-              <w:tab/>
-            </w:r>
-            <w:r>
-              <w:rPr>
-                <w:noProof/>
-                <w:webHidden/>
-              </w:rPr>
-              <w:fldChar w:fldCharType="begin"/>
-            </w:r>
-            <w:r>
-              <w:rPr>
-                <w:noProof/>
-                <w:webHidden/>
-              </w:rPr>
-              <w:instrText xml:space="preserve"> PAGEREF _Toc44578730 \h </w:instrText>
-            </w:r>
-            <w:r>
-              <w:rPr>
-                <w:noProof/>
-                <w:webHidden/>
-              </w:rPr>
-            </w:r>
-            <w:r>
-              <w:rPr>
-                <w:noProof/>
-                <w:webHidden/>
-              </w:rPr>
-              <w:fldChar w:fldCharType="separate"/>
-            </w:r>
-            <w:r>
-              <w:rPr>
-                <w:noProof/>
-                <w:webHidden/>
-              </w:rPr>
-              <w:t>45</w:t>
-            </w:r>
-            <w:r>
-              <w:rPr>
-                <w:noProof/>
-                <w:webHidden/>
-              </w:rPr>
-              <w:fldChar w:fldCharType="end"/>
-            </w:r>
-          </w:hyperlink>
-        </w:p>
-        <w:p>
-          <w:pPr>
-            <w:pStyle w:val="TOC3"/>
-            <w:tabs>
-              <w:tab w:val="right" w:leader="dot" w:pos="9350"/>
-            </w:tabs>
-            <w:rPr>
-              <w:rFonts w:asciiTheme="minorHAnsi" w:eastAsiaTheme="minorEastAsia" w:hAnsiTheme="minorHAnsi" w:cstheme="minorBidi"/>
-              <w:noProof/>
-              <w:sz w:val="22"/>
-              <w:szCs w:val="22"/>
-              <w:lang w:val="en-US"/>
-            </w:rPr>
-          </w:pPr>
-          <w:hyperlink w:anchor="_Toc44578731" w:history="1">
-            <w:r>
-              <w:rPr>
-                <w:rStyle w:val="Hyperlink"/>
-                <w:b/>
-                <w:noProof/>
-                <w:lang w:val="en-US"/>
-              </w:rPr>
-              <w:t>3.1.Danh sách các lớp đối tượng</w:t>
-            </w:r>
-            <w:r>
-              <w:rPr>
-                <w:noProof/>
-                <w:webHidden/>
-              </w:rPr>
-              <w:tab/>
-            </w:r>
-            <w:r>
-              <w:rPr>
-                <w:noProof/>
-                <w:webHidden/>
-              </w:rPr>
-              <w:fldChar w:fldCharType="begin"/>
-            </w:r>
-            <w:r>
-              <w:rPr>
-                <w:noProof/>
-                <w:webHidden/>
-              </w:rPr>
-              <w:instrText xml:space="preserve"> PAGEREF _Toc44578731 \h </w:instrText>
-            </w:r>
-            <w:r>
-              <w:rPr>
-                <w:noProof/>
-                <w:webHidden/>
-              </w:rPr>
-            </w:r>
-            <w:r>
-              <w:rPr>
-                <w:noProof/>
-                <w:webHidden/>
-              </w:rPr>
-              <w:fldChar w:fldCharType="separate"/>
-            </w:r>
-            <w:r>
-              <w:rPr>
-                <w:noProof/>
-                <w:webHidden/>
-              </w:rPr>
-              <w:t>45</w:t>
-            </w:r>
-            <w:r>
-              <w:rPr>
-                <w:noProof/>
-                <w:webHidden/>
-              </w:rPr>
-              <w:fldChar w:fldCharType="end"/>
-            </w:r>
-          </w:hyperlink>
-        </w:p>
-        <w:p>
-          <w:pPr>
-            <w:pStyle w:val="TOC3"/>
-            <w:tabs>
-              <w:tab w:val="right" w:leader="dot" w:pos="9350"/>
-            </w:tabs>
-            <w:rPr>
-              <w:rFonts w:asciiTheme="minorHAnsi" w:eastAsiaTheme="minorEastAsia" w:hAnsiTheme="minorHAnsi" w:cstheme="minorBidi"/>
-              <w:noProof/>
-              <w:sz w:val="22"/>
-              <w:szCs w:val="22"/>
-              <w:lang w:val="en-US"/>
-            </w:rPr>
-          </w:pPr>
-          <w:hyperlink w:anchor="_Toc44578732" w:history="1">
-            <w:r>
-              <w:rPr>
-                <w:rStyle w:val="Hyperlink"/>
-                <w:b/>
-                <w:noProof/>
-                <w:lang w:val="en-US"/>
-              </w:rPr>
-              <w:t>3.2.Mô tả chi tiết</w:t>
-            </w:r>
-            <w:r>
-              <w:rPr>
-                <w:noProof/>
-                <w:webHidden/>
-              </w:rPr>
-              <w:tab/>
-            </w:r>
-            <w:r>
-              <w:rPr>
-                <w:noProof/>
-                <w:webHidden/>
-              </w:rPr>
-              <w:fldChar w:fldCharType="begin"/>
-            </w:r>
-            <w:r>
-              <w:rPr>
-                <w:noProof/>
-                <w:webHidden/>
-              </w:rPr>
-              <w:instrText xml:space="preserve"> PAGEREF _Toc44578732 \h </w:instrText>
-            </w:r>
-            <w:r>
-              <w:rPr>
-                <w:noProof/>
-                <w:webHidden/>
-              </w:rPr>
-            </w:r>
-            <w:r>
-              <w:rPr>
-                <w:noProof/>
-                <w:webHidden/>
-              </w:rPr>
-              <w:fldChar w:fldCharType="separate"/>
-            </w:r>
-            <w:r>
-              <w:rPr>
-                <w:noProof/>
-                <w:webHidden/>
-              </w:rPr>
-              <w:t>46</w:t>
-            </w:r>
-            <w:r>
-              <w:rPr>
-                <w:noProof/>
-                <w:webHidden/>
-              </w:rPr>
-              <w:fldChar w:fldCharType="end"/>
-            </w:r>
-          </w:hyperlink>
-        </w:p>
-        <w:p>
-          <w:pPr>
-            <w:pStyle w:val="TOC1"/>
-            <w:tabs>
-              <w:tab w:val="right" w:leader="dot" w:pos="9350"/>
-            </w:tabs>
-            <w:rPr>
-              <w:rFonts w:asciiTheme="minorHAnsi" w:eastAsiaTheme="minorEastAsia" w:hAnsiTheme="minorHAnsi" w:cstheme="minorBidi"/>
-              <w:noProof/>
-              <w:sz w:val="22"/>
-              <w:szCs w:val="22"/>
-              <w:lang w:val="en-US"/>
-            </w:rPr>
-          </w:pPr>
-          <w:hyperlink w:anchor="_Toc44578733" w:history="1">
-            <w:r>
-              <w:rPr>
-                <w:rStyle w:val="Hyperlink"/>
-                <w:b/>
-                <w:noProof/>
-                <w:lang w:val="en-US"/>
-              </w:rPr>
-              <w:t>CHƯƠNG V: XÂY DỰNG ỨNG DỤNG</w:t>
-            </w:r>
-            <w:r>
-              <w:rPr>
-                <w:noProof/>
-                <w:webHidden/>
-              </w:rPr>
-              <w:tab/>
-            </w:r>
-            <w:r>
-              <w:rPr>
-                <w:noProof/>
-                <w:webHidden/>
-              </w:rPr>
-              <w:fldChar w:fldCharType="begin"/>
-            </w:r>
-            <w:r>
-              <w:rPr>
-                <w:noProof/>
-                <w:webHidden/>
-              </w:rPr>
-              <w:instrText xml:space="preserve"> PAGEREF _Toc44578733 \h </w:instrText>
-            </w:r>
-            <w:r>
-              <w:rPr>
-                <w:noProof/>
-                <w:webHidden/>
-              </w:rPr>
-            </w:r>
-            <w:r>
-              <w:rPr>
-                <w:noProof/>
-                <w:webHidden/>
-              </w:rPr>
-              <w:fldChar w:fldCharType="separate"/>
-            </w:r>
-            <w:r>
-              <w:rPr>
-                <w:noProof/>
-                <w:webHidden/>
-              </w:rPr>
-              <w:t>51</w:t>
-            </w:r>
-            <w:r>
-              <w:rPr>
-                <w:noProof/>
-                <w:webHidden/>
-              </w:rPr>
-              <w:fldChar w:fldCharType="end"/>
-            </w:r>
-          </w:hyperlink>
-        </w:p>
-        <w:p>
-          <w:pPr>
-            <w:pStyle w:val="TOC2"/>
-            <w:tabs>
-              <w:tab w:val="right" w:leader="dot" w:pos="9350"/>
-            </w:tabs>
-            <w:rPr>
-              <w:rFonts w:asciiTheme="minorHAnsi" w:eastAsiaTheme="minorEastAsia" w:hAnsiTheme="minorHAnsi" w:cstheme="minorBidi"/>
-              <w:noProof/>
-              <w:sz w:val="22"/>
-              <w:szCs w:val="22"/>
-              <w:lang w:val="en-US"/>
-            </w:rPr>
-          </w:pPr>
-          <w:hyperlink w:anchor="_Toc44578734" w:history="1">
-            <w:r>
-              <w:rPr>
-                <w:rStyle w:val="Hyperlink"/>
-                <w:b/>
-                <w:noProof/>
-                <w:lang w:val="en-US"/>
-              </w:rPr>
-              <w:t>1.Thiết kế giao diện</w:t>
-            </w:r>
-            <w:r>
-              <w:rPr>
-                <w:noProof/>
-                <w:webHidden/>
-              </w:rPr>
-              <w:tab/>
-            </w:r>
-            <w:r>
-              <w:rPr>
-                <w:noProof/>
-                <w:webHidden/>
-              </w:rPr>
-              <w:fldChar w:fldCharType="begin"/>
-            </w:r>
-            <w:r>
-              <w:rPr>
-                <w:noProof/>
-                <w:webHidden/>
-              </w:rPr>
-              <w:instrText xml:space="preserve"> PAGEREF _Toc44578734 \h </w:instrText>
-            </w:r>
-            <w:r>
-              <w:rPr>
-                <w:noProof/>
-                <w:webHidden/>
-              </w:rPr>
-            </w:r>
-            <w:r>
-              <w:rPr>
-                <w:noProof/>
-                <w:webHidden/>
-              </w:rPr>
-              <w:fldChar w:fldCharType="separate"/>
-            </w:r>
-            <w:r>
-              <w:rPr>
-                <w:noProof/>
-                <w:webHidden/>
-              </w:rPr>
-              <w:t>51</w:t>
-            </w:r>
-            <w:r>
-              <w:rPr>
-                <w:noProof/>
-                <w:webHidden/>
-              </w:rPr>
-              <w:fldChar w:fldCharType="end"/>
-            </w:r>
-          </w:hyperlink>
-        </w:p>
-        <w:p>
-          <w:pPr>
-            <w:pStyle w:val="TOC2"/>
-            <w:tabs>
-              <w:tab w:val="right" w:leader="dot" w:pos="9350"/>
-            </w:tabs>
-            <w:rPr>
-              <w:rFonts w:asciiTheme="minorHAnsi" w:eastAsiaTheme="minorEastAsia" w:hAnsiTheme="minorHAnsi" w:cstheme="minorBidi"/>
-              <w:noProof/>
-              <w:sz w:val="22"/>
-              <w:szCs w:val="22"/>
-              <w:lang w:val="en-US"/>
-            </w:rPr>
-          </w:pPr>
-          <w:hyperlink w:anchor="_Toc44578735" w:history="1">
-            <w:r>
-              <w:rPr>
-                <w:rStyle w:val="Hyperlink"/>
-                <w:b/>
-                <w:noProof/>
-                <w:lang w:val="en-US"/>
-              </w:rPr>
-              <w:t>2.Thiết kế backend</w:t>
-            </w:r>
-            <w:r>
-              <w:rPr>
-                <w:noProof/>
-                <w:webHidden/>
-              </w:rPr>
-              <w:tab/>
-            </w:r>
-            <w:r>
-              <w:rPr>
-                <w:noProof/>
-                <w:webHidden/>
-              </w:rPr>
-              <w:fldChar w:fldCharType="begin"/>
-            </w:r>
-            <w:r>
-              <w:rPr>
-                <w:noProof/>
-                <w:webHidden/>
-              </w:rPr>
-              <w:instrText xml:space="preserve"> PAGEREF _Toc44578735 \h </w:instrText>
-            </w:r>
-            <w:r>
-              <w:rPr>
-                <w:noProof/>
-                <w:webHidden/>
-              </w:rPr>
-            </w:r>
-            <w:r>
-              <w:rPr>
-                <w:noProof/>
-                <w:webHidden/>
-              </w:rPr>
-              <w:fldChar w:fldCharType="separate"/>
-            </w:r>
-            <w:r>
-              <w:rPr>
-                <w:noProof/>
-                <w:webHidden/>
-              </w:rPr>
-              <w:t>51</w:t>
-            </w:r>
-            <w:r>
-              <w:rPr>
-                <w:noProof/>
-                <w:webHidden/>
-              </w:rPr>
-              <w:fldChar w:fldCharType="end"/>
-            </w:r>
-          </w:hyperlink>
-        </w:p>
-        <w:p>
-          <w:pPr>
-            <w:pStyle w:val="TOC1"/>
-            <w:tabs>
-              <w:tab w:val="right" w:leader="dot" w:pos="9350"/>
-            </w:tabs>
-            <w:rPr>
-              <w:rFonts w:asciiTheme="minorHAnsi" w:eastAsiaTheme="minorEastAsia" w:hAnsiTheme="minorHAnsi" w:cstheme="minorBidi"/>
-              <w:noProof/>
-              <w:sz w:val="22"/>
-              <w:szCs w:val="22"/>
-              <w:lang w:val="en-US"/>
-            </w:rPr>
-          </w:pPr>
-          <w:hyperlink w:anchor="_Toc44578736" w:history="1">
-            <w:r>
-              <w:rPr>
-                <w:rStyle w:val="Hyperlink"/>
-                <w:b/>
-                <w:noProof/>
-                <w:lang w:val="en-US"/>
-              </w:rPr>
-              <w:t>CHƯƠNG VI: CÀI ĐẶT VÀ KIỂM THỬ</w:t>
-            </w:r>
-            <w:r>
-              <w:rPr>
-                <w:noProof/>
-                <w:webHidden/>
-              </w:rPr>
-              <w:tab/>
-            </w:r>
-            <w:bookmarkStart w:id="0" w:name="_GoBack"/>
-            <w:bookmarkEnd w:id="0"/>
-            <w:r>
-              <w:rPr>
-                <w:noProof/>
-                <w:webHidden/>
-              </w:rPr>
-              <w:fldChar w:fldCharType="begin"/>
-            </w:r>
-            <w:r>
-              <w:rPr>
-                <w:noProof/>
-                <w:webHidden/>
-              </w:rPr>
-              <w:instrText xml:space="preserve"> PAGEREF _Toc44578736 \h </w:instrText>
-            </w:r>
-            <w:r>
-              <w:rPr>
-                <w:noProof/>
-                <w:webHidden/>
-              </w:rPr>
-            </w:r>
-            <w:r>
-              <w:rPr>
-                <w:noProof/>
-                <w:webHidden/>
-              </w:rPr>
-              <w:fldChar w:fldCharType="separate"/>
-            </w:r>
-            <w:r>
-              <w:rPr>
-                <w:noProof/>
-                <w:webHidden/>
-              </w:rPr>
-              <w:t>53</w:t>
-            </w:r>
-            <w:r>
-              <w:rPr>
-                <w:noProof/>
-                <w:webHidden/>
-              </w:rPr>
-              <w:fldChar w:fldCharType="end"/>
-            </w:r>
-          </w:hyperlink>
-        </w:p>
-        <w:p>
-          <w:pPr>
-            <w:pStyle w:val="TOC2"/>
-            <w:tabs>
-              <w:tab w:val="right" w:leader="dot" w:pos="9350"/>
-            </w:tabs>
-            <w:rPr>
-              <w:rFonts w:asciiTheme="minorHAnsi" w:eastAsiaTheme="minorEastAsia" w:hAnsiTheme="minorHAnsi" w:cstheme="minorBidi"/>
-              <w:noProof/>
-              <w:sz w:val="22"/>
-              <w:szCs w:val="22"/>
-              <w:lang w:val="en-US"/>
-            </w:rPr>
-          </w:pPr>
-          <w:hyperlink w:anchor="_Toc44578737" w:history="1">
-            <w:r>
-              <w:rPr>
-                <w:rStyle w:val="Hyperlink"/>
-                <w:b/>
-                <w:noProof/>
-                <w:lang w:val="en-US"/>
-              </w:rPr>
-              <w:t>1.Cài đặt Front-end</w:t>
-            </w:r>
-            <w:r>
-              <w:rPr>
-                <w:noProof/>
-                <w:webHidden/>
-              </w:rPr>
-              <w:tab/>
-            </w:r>
-            <w:r>
-              <w:rPr>
-                <w:noProof/>
-                <w:webHidden/>
-              </w:rPr>
-              <w:fldChar w:fldCharType="begin"/>
-            </w:r>
-            <w:r>
-              <w:rPr>
-                <w:noProof/>
-                <w:webHidden/>
-              </w:rPr>
-              <w:instrText xml:space="preserve"> PAGEREF _Toc44578737 \h </w:instrText>
-            </w:r>
-            <w:r>
-              <w:rPr>
-                <w:noProof/>
-                <w:webHidden/>
-              </w:rPr>
-            </w:r>
-            <w:r>
-              <w:rPr>
-                <w:noProof/>
-                <w:webHidden/>
-              </w:rPr>
-              <w:fldChar w:fldCharType="separate"/>
-            </w:r>
-            <w:r>
-              <w:rPr>
-                <w:noProof/>
-                <w:webHidden/>
-              </w:rPr>
-              <w:t>53</w:t>
-            </w:r>
-            <w:r>
-              <w:rPr>
-                <w:noProof/>
-                <w:webHidden/>
-              </w:rPr>
-              <w:fldChar w:fldCharType="end"/>
-            </w:r>
-          </w:hyperlink>
-        </w:p>
-        <w:p>
-          <w:pPr>
-            <w:pStyle w:val="TOC2"/>
-            <w:tabs>
-              <w:tab w:val="right" w:leader="dot" w:pos="9350"/>
-            </w:tabs>
-            <w:rPr>
-              <w:rFonts w:asciiTheme="minorHAnsi" w:eastAsiaTheme="minorEastAsia" w:hAnsiTheme="minorHAnsi" w:cstheme="minorBidi"/>
-              <w:noProof/>
-              <w:sz w:val="22"/>
-              <w:szCs w:val="22"/>
-              <w:lang w:val="en-US"/>
-            </w:rPr>
-          </w:pPr>
-          <w:hyperlink w:anchor="_Toc44578738" w:history="1">
-            <w:r>
-              <w:rPr>
-                <w:rStyle w:val="Hyperlink"/>
-                <w:b/>
-                <w:noProof/>
-                <w:lang w:val="en-US"/>
-              </w:rPr>
-              <w:t>2.Cài đặt Back-end</w:t>
-            </w:r>
-            <w:r>
-              <w:rPr>
-                <w:noProof/>
-                <w:webHidden/>
-              </w:rPr>
-              <w:tab/>
-            </w:r>
-            <w:r>
-              <w:rPr>
-                <w:noProof/>
-                <w:webHidden/>
-              </w:rPr>
-              <w:fldChar w:fldCharType="begin"/>
-            </w:r>
-            <w:r>
-              <w:rPr>
-                <w:noProof/>
-                <w:webHidden/>
-              </w:rPr>
-              <w:instrText xml:space="preserve"> PAGEREF _Toc44578738 \h </w:instrText>
-            </w:r>
-            <w:r>
-              <w:rPr>
-                <w:noProof/>
-                <w:webHidden/>
-              </w:rPr>
-            </w:r>
-            <w:r>
-              <w:rPr>
-                <w:noProof/>
-                <w:webHidden/>
-              </w:rPr>
-              <w:fldChar w:fldCharType="separate"/>
-            </w:r>
-            <w:r>
-              <w:rPr>
-                <w:noProof/>
-                <w:webHidden/>
-              </w:rPr>
-              <w:t>53</w:t>
-            </w:r>
-            <w:r>
-              <w:rPr>
-                <w:noProof/>
-                <w:webHidden/>
-              </w:rPr>
-              <w:fldChar w:fldCharType="end"/>
-            </w:r>
-          </w:hyperlink>
-        </w:p>
-        <w:p>
-          <w:pPr>
-            <w:pStyle w:val="TOC1"/>
-            <w:tabs>
-              <w:tab w:val="right" w:leader="dot" w:pos="9350"/>
-            </w:tabs>
-            <w:rPr>
-              <w:rFonts w:asciiTheme="minorHAnsi" w:eastAsiaTheme="minorEastAsia" w:hAnsiTheme="minorHAnsi" w:cstheme="minorBidi"/>
-              <w:noProof/>
-              <w:sz w:val="22"/>
-              <w:szCs w:val="22"/>
-              <w:lang w:val="en-US"/>
-            </w:rPr>
-          </w:pPr>
-          <w:hyperlink w:anchor="_Toc44578739" w:history="1">
-            <w:r>
-              <w:rPr>
-                <w:rStyle w:val="Hyperlink"/>
-                <w:b/>
-                <w:noProof/>
-                <w:lang w:val="en-US"/>
-              </w:rPr>
-              <w:t>CHƯƠNG VII: KẾT LUẬN VÀ HƯỚNG PHÁT TRIỂN</w:t>
-            </w:r>
-            <w:r>
-              <w:rPr>
-                <w:noProof/>
-                <w:webHidden/>
-              </w:rPr>
-              <w:tab/>
-            </w:r>
-            <w:r>
-              <w:rPr>
-                <w:noProof/>
-                <w:webHidden/>
-              </w:rPr>
-              <w:fldChar w:fldCharType="begin"/>
-            </w:r>
-            <w:r>
-              <w:rPr>
-                <w:noProof/>
-                <w:webHidden/>
-              </w:rPr>
-              <w:instrText xml:space="preserve"> PAGEREF _Toc44578739 \h </w:instrText>
-            </w:r>
-            <w:r>
-              <w:rPr>
-                <w:noProof/>
-                <w:webHidden/>
-              </w:rPr>
-            </w:r>
-            <w:r>
-              <w:rPr>
-                <w:noProof/>
-                <w:webHidden/>
-              </w:rPr>
-              <w:fldChar w:fldCharType="separate"/>
-            </w:r>
-            <w:r>
-              <w:rPr>
-                <w:noProof/>
-                <w:webHidden/>
-              </w:rPr>
-              <w:t>54</w:t>
-            </w:r>
-            <w:r>
-              <w:rPr>
-                <w:noProof/>
-                <w:webHidden/>
-              </w:rPr>
-              <w:fldChar w:fldCharType="end"/>
-            </w:r>
-          </w:hyperlink>
-        </w:p>
-        <w:p>
-          <w:pPr>
-            <w:pStyle w:val="TOC2"/>
-            <w:tabs>
-              <w:tab w:val="right" w:leader="dot" w:pos="9350"/>
-            </w:tabs>
-            <w:rPr>
-              <w:rFonts w:asciiTheme="minorHAnsi" w:eastAsiaTheme="minorEastAsia" w:hAnsiTheme="minorHAnsi" w:cstheme="minorBidi"/>
-              <w:noProof/>
-              <w:sz w:val="22"/>
-              <w:szCs w:val="22"/>
-              <w:lang w:val="en-US"/>
-            </w:rPr>
-          </w:pPr>
-          <w:hyperlink w:anchor="_Toc44578740" w:history="1">
-            <w:r>
-              <w:rPr>
-                <w:rStyle w:val="Hyperlink"/>
-                <w:b/>
-                <w:noProof/>
-                <w:lang w:val="en-US"/>
-              </w:rPr>
-              <w:t>1.Kết luận</w:t>
-            </w:r>
-            <w:r>
-              <w:rPr>
-                <w:noProof/>
-                <w:webHidden/>
-              </w:rPr>
-              <w:tab/>
-            </w:r>
-            <w:r>
-              <w:rPr>
-                <w:noProof/>
-                <w:webHidden/>
-              </w:rPr>
-              <w:fldChar w:fldCharType="begin"/>
-            </w:r>
-            <w:r>
-              <w:rPr>
-                <w:noProof/>
-                <w:webHidden/>
-              </w:rPr>
-              <w:instrText xml:space="preserve"> PAGEREF _Toc44578740 \h </w:instrText>
-            </w:r>
-            <w:r>
-              <w:rPr>
-                <w:noProof/>
-                <w:webHidden/>
-              </w:rPr>
-            </w:r>
-            <w:r>
-              <w:rPr>
-                <w:noProof/>
-                <w:webHidden/>
-              </w:rPr>
-              <w:fldChar w:fldCharType="separate"/>
-            </w:r>
-            <w:r>
-              <w:rPr>
-                <w:noProof/>
-                <w:webHidden/>
-              </w:rPr>
-              <w:t>54</w:t>
-            </w:r>
-            <w:r>
-              <w:rPr>
-                <w:noProof/>
-                <w:webHidden/>
-              </w:rPr>
-              <w:fldChar w:fldCharType="end"/>
-            </w:r>
-          </w:hyperlink>
-        </w:p>
-        <w:p>
-          <w:pPr>
-            <w:pStyle w:val="TOC2"/>
-            <w:tabs>
-              <w:tab w:val="right" w:leader="dot" w:pos="9350"/>
-            </w:tabs>
-            <w:rPr>
-              <w:rFonts w:asciiTheme="minorHAnsi" w:eastAsiaTheme="minorEastAsia" w:hAnsiTheme="minorHAnsi" w:cstheme="minorBidi"/>
-              <w:noProof/>
-              <w:sz w:val="22"/>
-              <w:szCs w:val="22"/>
-              <w:lang w:val="en-US"/>
-            </w:rPr>
-          </w:pPr>
-          <w:hyperlink w:anchor="_Toc44578741" w:history="1">
-            <w:r>
-              <w:rPr>
-                <w:rStyle w:val="Hyperlink"/>
-                <w:b/>
-                <w:noProof/>
-                <w:lang w:val="en-US"/>
-              </w:rPr>
-              <w:t>2.Hướng phát triển</w:t>
-            </w:r>
-            <w:r>
-              <w:rPr>
-                <w:noProof/>
-                <w:webHidden/>
-              </w:rPr>
-              <w:tab/>
-            </w:r>
-            <w:r>
-              <w:rPr>
-                <w:noProof/>
-                <w:webHidden/>
-              </w:rPr>
-              <w:fldChar w:fldCharType="begin"/>
-            </w:r>
-            <w:r>
-              <w:rPr>
-                <w:noProof/>
-                <w:webHidden/>
-              </w:rPr>
-              <w:instrText xml:space="preserve"> PAGEREF _Toc44578741 \h </w:instrText>
+              <w:instrText xml:space="preserve"> PAGEREF _Toc45083060 \h </w:instrText>
             </w:r>
             <w:r>
               <w:rPr>
@@ -2760,7 +2807,7 @@
           <w:lang w:val="en-US"/>
         </w:rPr>
       </w:pPr>
-      <w:bookmarkStart w:id="1" w:name="_Toc44578713"/>
+      <w:bookmarkStart w:id="1" w:name="_Toc45083032"/>
       <w:r>
         <w:rPr>
           <w:b/>
@@ -2775,17 +2822,30 @@
     </w:p>
     <w:p>
       <w:pPr>
-        <w:pStyle w:val="Heading1"/>
+        <w:pStyle w:val="Heading2"/>
         <w:rPr>
           <w:b/>
+          <w:sz w:val="32"/>
           <w:u w:val="single"/>
           <w:lang w:val="en-US"/>
         </w:rPr>
       </w:pPr>
-      <w:bookmarkStart w:id="2" w:name="_Toc44578714"/>
+    </w:p>
+    <w:p>
+      <w:pPr>
+        <w:pStyle w:val="Heading2"/>
+        <w:rPr>
+          <w:b/>
+          <w:sz w:val="32"/>
+          <w:u w:val="single"/>
+          <w:lang w:val="en-US"/>
+        </w:rPr>
+      </w:pPr>
+      <w:bookmarkStart w:id="2" w:name="_Toc45083033"/>
       <w:r>
         <w:rPr>
           <w:b/>
+          <w:sz w:val="32"/>
           <w:u w:val="single"/>
           <w:lang w:val="en-US"/>
         </w:rPr>
@@ -2794,6 +2854,7 @@
       <w:r>
         <w:rPr>
           <w:b/>
+          <w:sz w:val="32"/>
           <w:u w:val="single"/>
           <w:lang w:val="en-US"/>
         </w:rPr>
@@ -2875,22 +2936,25 @@
         <w:rPr>
           <w:lang w:val="en-US"/>
         </w:rPr>
+        <w:lastRenderedPageBreak/>
         <w:t>Chính vì những lý do trên, nhóm quyết định thực hiện đề tài: Xây dựng website rạp phim.</w:t>
       </w:r>
     </w:p>
     <w:p>
       <w:pPr>
-        <w:pStyle w:val="Heading1"/>
+        <w:pStyle w:val="Heading2"/>
         <w:rPr>
           <w:b/>
+          <w:sz w:val="32"/>
           <w:u w:val="single"/>
           <w:lang w:val="en-US"/>
         </w:rPr>
       </w:pPr>
-      <w:bookmarkStart w:id="3" w:name="_Toc44578715"/>
+      <w:bookmarkStart w:id="3" w:name="_Toc45083034"/>
       <w:r>
         <w:rPr>
           <w:b/>
+          <w:sz w:val="32"/>
           <w:u w:val="single"/>
           <w:lang w:val="en-US"/>
         </w:rPr>
@@ -2899,6 +2963,7 @@
       <w:r>
         <w:rPr>
           <w:b/>
+          <w:sz w:val="32"/>
           <w:u w:val="single"/>
           <w:lang w:val="en-US"/>
         </w:rPr>
@@ -2932,7 +2997,6 @@
               <w:rPr>
                 <w:lang w:val="en-US"/>
               </w:rPr>
-              <w:lastRenderedPageBreak/>
               <w:t>STT</w:t>
             </w:r>
           </w:p>
@@ -3350,7 +3414,7 @@
           <w:lang w:val="en-US"/>
         </w:rPr>
       </w:pPr>
-      <w:bookmarkStart w:id="4" w:name="_Toc44578716"/>
+      <w:bookmarkStart w:id="4" w:name="_Toc45083035"/>
       <w:r>
         <w:rPr>
           <w:b/>
@@ -3379,7 +3443,7 @@
           <w:lang w:val="en-US"/>
         </w:rPr>
       </w:pPr>
-      <w:bookmarkStart w:id="5" w:name="_Toc44578717"/>
+      <w:bookmarkStart w:id="5" w:name="_Toc45083036"/>
       <w:r>
         <w:rPr>
           <w:b/>
@@ -3676,13 +3740,14 @@
           <w:lang w:val="en-US"/>
         </w:rPr>
       </w:pPr>
-      <w:bookmarkStart w:id="6" w:name="_Toc44578718"/>
+      <w:bookmarkStart w:id="6" w:name="_Toc45083037"/>
       <w:r>
         <w:rPr>
           <w:b/>
           <w:sz w:val="32"/>
           <w:lang w:val="en-US"/>
         </w:rPr>
+        <w:lastRenderedPageBreak/>
         <w:t>2.Phỏng vấn</w:t>
       </w:r>
       <w:bookmarkEnd w:id="6"/>
@@ -3744,7 +3809,6 @@
                 <w:color w:val="1C1E21"/>
                 <w:u w:val="single"/>
               </w:rPr>
-              <w:lastRenderedPageBreak/>
               <w:t>KẾ HOẠCH PHỎNG VẤN TỔNG QUAN</w:t>
             </w:r>
           </w:p>
@@ -4864,6 +4928,7 @@
                 <w:color w:val="1C1E21"/>
                 <w:u w:val="single"/>
               </w:rPr>
+              <w:lastRenderedPageBreak/>
               <w:t>KẾ HOẠCH PHỎNG VẤN</w:t>
             </w:r>
           </w:p>
@@ -4910,7 +4975,6 @@
                 <w:rFonts w:eastAsia="Times New Roman"/>
                 <w:color w:val="1C1E21"/>
               </w:rPr>
-              <w:lastRenderedPageBreak/>
               <w:t xml:space="preserve">Ngày lập : </w:t>
             </w:r>
             <w:r>
@@ -4963,7 +5027,6 @@
                 <w:color w:val="1C1E21"/>
                 <w:u w:val="single"/>
               </w:rPr>
-              <w:lastRenderedPageBreak/>
               <w:t xml:space="preserve">Mục tiêu : </w:t>
             </w:r>
             <w:r>
@@ -6085,7 +6148,7 @@
           <w:lang w:val="en-US"/>
         </w:rPr>
       </w:pPr>
-      <w:bookmarkStart w:id="7" w:name="_Toc44578719"/>
+      <w:bookmarkStart w:id="7" w:name="_Toc45083038"/>
       <w:r>
         <w:rPr>
           <w:b/>
@@ -6107,7 +6170,7 @@
           <w:lang w:val="en-US"/>
         </w:rPr>
       </w:pPr>
-      <w:bookmarkStart w:id="8" w:name="_Toc44578720"/>
+      <w:bookmarkStart w:id="8" w:name="_Toc45083039"/>
       <w:r>
         <w:rPr>
           <w:b/>
@@ -6330,7 +6393,7 @@
           <w:lang w:val="en-US"/>
         </w:rPr>
       </w:pPr>
-      <w:bookmarkStart w:id="9" w:name="_Toc44578721"/>
+      <w:bookmarkStart w:id="9" w:name="_Toc45083040"/>
       <w:r>
         <w:rPr>
           <w:b/>
@@ -6406,7 +6469,7 @@
           <w:lang w:val="en-US"/>
         </w:rPr>
       </w:pPr>
-      <w:bookmarkStart w:id="10" w:name="_Toc44578722"/>
+      <w:bookmarkStart w:id="10" w:name="_Toc45083041"/>
       <w:r>
         <w:rPr>
           <w:b/>
@@ -6551,6 +6614,7 @@
               <w:rPr>
                 <w:color w:val="000000" w:themeColor="text1"/>
               </w:rPr>
+              <w:lastRenderedPageBreak/>
               <w:t>Y2</w:t>
             </w:r>
           </w:p>
@@ -6653,7 +6717,6 @@
               <w:rPr>
                 <w:color w:val="000000" w:themeColor="text1"/>
               </w:rPr>
-              <w:lastRenderedPageBreak/>
               <w:t>Y4</w:t>
             </w:r>
           </w:p>
@@ -7512,7 +7575,7 @@
           <w:lang w:val="en-US"/>
         </w:rPr>
       </w:pPr>
-      <w:bookmarkStart w:id="11" w:name="_Toc44578723"/>
+      <w:bookmarkStart w:id="11" w:name="_Toc45083042"/>
       <w:r>
         <w:rPr>
           <w:b/>
@@ -7730,6 +7793,7 @@
           </w:tcPr>
           <w:p>
             <w:r>
+              <w:lastRenderedPageBreak/>
               <w:t>Y1-Y6</w:t>
             </w:r>
           </w:p>
@@ -7976,7 +8040,6 @@
           </w:tcPr>
           <w:p>
             <w:r>
-              <w:lastRenderedPageBreak/>
               <w:t>Y9</w:t>
             </w:r>
           </w:p>
@@ -8838,7 +8901,7 @@
           <w:lang w:val="en-US"/>
         </w:rPr>
       </w:pPr>
-      <w:bookmarkStart w:id="12" w:name="_Toc44578724"/>
+      <w:bookmarkStart w:id="12" w:name="_Toc45083043"/>
       <w:r>
         <w:rPr>
           <w:b/>
@@ -8860,7 +8923,7 @@
           <w:lang w:val="en-US"/>
         </w:rPr>
       </w:pPr>
-      <w:bookmarkStart w:id="13" w:name="_Toc44578725"/>
+      <w:bookmarkStart w:id="13" w:name="_Toc45083044"/>
       <w:r>
         <w:rPr>
           <w:b/>
@@ -9035,6 +9098,7 @@
           <w:szCs w:val="22"/>
           <w:lang w:val="en-US"/>
         </w:rPr>
+        <w:lastRenderedPageBreak/>
         <w:t>Sơ đồ Use case cho nhân viên trong hệ thống</w:t>
       </w:r>
     </w:p>
@@ -9048,7 +9112,6 @@
         <w:rPr>
           <w:lang w:val="en-US"/>
         </w:rPr>
-        <w:lastRenderedPageBreak/>
         <w:t>Với mỗi loại quản lý sẽ có các use case chi tiết dưới đây</w:t>
       </w:r>
     </w:p>
@@ -9130,7 +9193,7 @@
           <w:lang w:val="en-US"/>
         </w:rPr>
       </w:pPr>
-      <w:bookmarkStart w:id="14" w:name="_Toc44578726"/>
+      <w:bookmarkStart w:id="14" w:name="_Toc45083045"/>
       <w:r>
         <w:rPr>
           <w:b/>
@@ -9393,7 +9456,7 @@
           <w:lang w:val="en-US"/>
         </w:rPr>
       </w:pPr>
-      <w:bookmarkStart w:id="15" w:name="_Toc44578727"/>
+      <w:bookmarkStart w:id="15" w:name="_Toc45083046"/>
       <w:r>
         <w:rPr>
           <w:b/>
@@ -9660,6 +9723,7 @@
                 <w:sz w:val="24"/>
                 <w:szCs w:val="24"/>
               </w:rPr>
+              <w:lastRenderedPageBreak/>
               <w:t>2</w:t>
             </w:r>
           </w:p>
@@ -9768,7 +9832,6 @@
                 <w:sz w:val="24"/>
                 <w:szCs w:val="24"/>
               </w:rPr>
-              <w:lastRenderedPageBreak/>
               <w:t>3</w:t>
             </w:r>
           </w:p>
@@ -11631,6 +11694,7 @@
                 <w:sz w:val="24"/>
                 <w:szCs w:val="24"/>
               </w:rPr>
+              <w:lastRenderedPageBreak/>
               <w:t>21</w:t>
             </w:r>
           </w:p>
@@ -11740,7 +11804,6 @@
                 <w:sz w:val="24"/>
                 <w:szCs w:val="24"/>
               </w:rPr>
-              <w:lastRenderedPageBreak/>
               <w:t>22</w:t>
             </w:r>
           </w:p>
@@ -13498,13 +13561,14 @@
           <w:lang w:val="en-US"/>
         </w:rPr>
       </w:pPr>
-      <w:bookmarkStart w:id="16" w:name="_Toc44578728"/>
+      <w:bookmarkStart w:id="16" w:name="_Toc45083047"/>
       <w:r>
         <w:rPr>
           <w:b/>
           <w:sz w:val="28"/>
           <w:lang w:val="en-US"/>
         </w:rPr>
+        <w:lastRenderedPageBreak/>
         <w:t>1.3.Đặc tả Use case</w:t>
       </w:r>
       <w:bookmarkEnd w:id="16"/>
@@ -13573,7 +13637,6 @@
                 <w:sz w:val="24"/>
                 <w:szCs w:val="24"/>
               </w:rPr>
-              <w:lastRenderedPageBreak/>
               <w:t>Tóm tắt</w:t>
             </w:r>
           </w:p>
@@ -14515,6 +14578,7 @@
                 <w:sz w:val="24"/>
                 <w:szCs w:val="24"/>
               </w:rPr>
+              <w:lastRenderedPageBreak/>
               <w:t>Trạng thái trước khi thực hiện</w:t>
             </w:r>
           </w:p>
@@ -14583,7 +14647,6 @@
                 <w:sz w:val="24"/>
                 <w:szCs w:val="24"/>
               </w:rPr>
-              <w:lastRenderedPageBreak/>
               <w:t>Trạng thái sau khi thực hiện</w:t>
             </w:r>
           </w:p>
@@ -36198,7 +36261,7 @@
           <w:lang w:val="en-US"/>
         </w:rPr>
       </w:pPr>
-      <w:bookmarkStart w:id="17" w:name="_Toc44578729"/>
+      <w:bookmarkStart w:id="17" w:name="_Toc45083048"/>
       <w:r>
         <w:rPr>
           <w:b/>
@@ -36206,6 +36269,7 @@
           <w:u w:val="single"/>
           <w:lang w:val="en-US"/>
         </w:rPr>
+        <w:lastRenderedPageBreak/>
         <w:t>2.Sơ đồ ERD</w:t>
       </w:r>
       <w:bookmarkEnd w:id="17"/>
@@ -36221,7 +36285,6 @@
           <w:noProof/>
           <w:lang w:val="en-US"/>
         </w:rPr>
-        <w:lastRenderedPageBreak/>
         <w:drawing>
           <wp:inline distT="0" distB="0" distL="0" distR="0">
             <wp:extent cx="5943600" cy="6644640"/>
@@ -36395,7 +36458,7 @@
           <w:lang w:val="en-US"/>
         </w:rPr>
       </w:pPr>
-      <w:bookmarkStart w:id="18" w:name="_Toc44578730"/>
+      <w:bookmarkStart w:id="18" w:name="_Toc45083049"/>
       <w:r>
         <w:rPr>
           <w:b/>
@@ -36425,7 +36488,7 @@
           <w:lang w:val="en-US"/>
         </w:rPr>
       </w:pPr>
-      <w:bookmarkStart w:id="19" w:name="_Toc44578731"/>
+      <w:bookmarkStart w:id="19" w:name="_Toc45083050"/>
       <w:r>
         <w:rPr>
           <w:b/>
@@ -37625,6 +37688,7 @@
                 <w:sz w:val="24"/>
                 <w:szCs w:val="24"/>
               </w:rPr>
+              <w:lastRenderedPageBreak/>
               <w:t>9</w:t>
             </w:r>
           </w:p>
@@ -37751,7 +37815,6 @@
                 <w:sz w:val="24"/>
                 <w:szCs w:val="24"/>
               </w:rPr>
-              <w:lastRenderedPageBreak/>
               <w:t>10</w:t>
             </w:r>
           </w:p>
@@ -37994,7 +38057,7 @@
           <w:lang w:val="en-US"/>
         </w:rPr>
       </w:pPr>
-      <w:bookmarkStart w:id="20" w:name="_Toc44578732"/>
+      <w:bookmarkStart w:id="20" w:name="_Toc45083051"/>
       <w:r>
         <w:rPr>
           <w:b/>
@@ -39905,7 +39968,6 @@
                 <w:sz w:val="24"/>
                 <w:szCs w:val="24"/>
               </w:rPr>
-              <w:lastRenderedPageBreak/>
               <w:t>STT</w:t>
             </w:r>
           </w:p>
@@ -41941,6 +42003,7 @@
                 <w:sz w:val="24"/>
                 <w:szCs w:val="24"/>
               </w:rPr>
+              <w:lastRenderedPageBreak/>
               <w:t>1</w:t>
             </w:r>
           </w:p>
@@ -42097,7 +42160,6 @@
                 <w:sz w:val="24"/>
                 <w:szCs w:val="24"/>
               </w:rPr>
-              <w:lastRenderedPageBreak/>
               <w:t>2</w:t>
             </w:r>
           </w:p>
@@ -48902,7 +48964,7 @@
           <w:lang w:val="en-US"/>
         </w:rPr>
       </w:pPr>
-      <w:bookmarkStart w:id="21" w:name="_Toc44578733"/>
+      <w:bookmarkStart w:id="21" w:name="_Toc45083052"/>
       <w:r>
         <w:rPr>
           <w:b/>
@@ -48924,7 +48986,7 @@
           <w:lang w:val="en-US"/>
         </w:rPr>
       </w:pPr>
-      <w:bookmarkStart w:id="22" w:name="_Toc44578734"/>
+      <w:bookmarkStart w:id="22" w:name="_Toc45083053"/>
       <w:r>
         <w:rPr>
           <w:b/>
@@ -48946,7 +49008,7 @@
           <w:lang w:val="en-US"/>
         </w:rPr>
       </w:pPr>
-      <w:bookmarkStart w:id="23" w:name="_Toc44578735"/>
+      <w:bookmarkStart w:id="23" w:name="_Toc45083054"/>
       <w:r>
         <w:rPr>
           <w:b/>
@@ -49922,6 +49984,7 @@
         <w:rPr>
           <w:lang w:val="en-US"/>
         </w:rPr>
+        <w:lastRenderedPageBreak/>
         <w:br w:type="page"/>
       </w:r>
     </w:p>
@@ -49934,7 +49997,7 @@
           <w:lang w:val="en-US"/>
         </w:rPr>
       </w:pPr>
-      <w:bookmarkStart w:id="24" w:name="_Toc44578736"/>
+      <w:bookmarkStart w:id="24" w:name="_Toc45083055"/>
       <w:r>
         <w:rPr>
           <w:b/>
@@ -49956,7 +50019,7 @@
           <w:lang w:val="en-US"/>
         </w:rPr>
       </w:pPr>
-      <w:bookmarkStart w:id="25" w:name="_Toc44578737"/>
+      <w:bookmarkStart w:id="25" w:name="_Toc45083056"/>
       <w:r>
         <w:rPr>
           <w:b/>
@@ -50043,7 +50106,7 @@
           <w:lang w:val="en-US"/>
         </w:rPr>
       </w:pPr>
-      <w:bookmarkStart w:id="26" w:name="_Toc44578738"/>
+      <w:bookmarkStart w:id="26" w:name="_Toc45083057"/>
       <w:r>
         <w:rPr>
           <w:b/>
@@ -50170,7 +50233,7 @@
           <w:lang w:val="en-US"/>
         </w:rPr>
       </w:pPr>
-      <w:bookmarkStart w:id="27" w:name="_Toc44578739"/>
+      <w:bookmarkStart w:id="27" w:name="_Toc45083058"/>
       <w:r>
         <w:rPr>
           <w:b/>
@@ -50193,7 +50256,7 @@
           <w:lang w:val="en-US"/>
         </w:rPr>
       </w:pPr>
-      <w:bookmarkStart w:id="28" w:name="_Toc44578740"/>
+      <w:bookmarkStart w:id="28" w:name="_Toc45083059"/>
       <w:r>
         <w:rPr>
           <w:b/>
@@ -50312,7 +50375,7 @@
           <w:lang w:val="en-US"/>
         </w:rPr>
       </w:pPr>
-      <w:bookmarkStart w:id="29" w:name="_Toc44578741"/>
+      <w:bookmarkStart w:id="29" w:name="_Toc45083060"/>
       <w:r>
         <w:rPr>
           <w:b/>
@@ -51980,7 +52043,7 @@
 </file>
 
 <file path=customXml/itemProps1.xml><?xml version="1.0" encoding="utf-8"?>
-<ds:datastoreItem xmlns:ds="http://schemas.openxmlformats.org/officeDocument/2006/customXml" ds:itemID="{B0BABA34-CE66-4573-9BC2-06B0E1138FA9}">
+<ds:datastoreItem xmlns:ds="http://schemas.openxmlformats.org/officeDocument/2006/customXml" ds:itemID="{9A17B2C0-4C1A-4E8C-8957-F1E23F82A8F6}">
   <ds:schemaRefs>
     <ds:schemaRef ds:uri="http://schemas.openxmlformats.org/officeDocument/2006/bibliography"/>
   </ds:schemaRefs>

</xml_diff>